<commit_message>
Arreglos varios a documentacion - Entrega del 04-12-2013
</commit_message>
<xml_diff>
--- a/Documentacion/Entregas/Entrega_20131204/Documento final_v1.1.docx
+++ b/Documentacion/Entregas/Entrega_20131204/Documento final_v1.1.docx
@@ -259,7 +259,7 @@
       <w:r>
         <w:rPr>
           <w:noProof/>
-          <w:lang w:eastAsia="es-ES"/>
+          <w:lang w:val="es-ES" w:eastAsia="es-ES"/>
         </w:rPr>
         <w:drawing>
           <wp:anchor distT="0" distB="0" distL="114300" distR="114300" simplePos="0" relativeHeight="251661312" behindDoc="0" locked="0" layoutInCell="1" allowOverlap="1">
@@ -318,7 +318,7 @@
       <w:r>
         <w:rPr>
           <w:noProof/>
-          <w:lang w:eastAsia="es-ES"/>
+          <w:lang w:val="es-ES" w:eastAsia="es-ES"/>
         </w:rPr>
         <w:drawing>
           <wp:inline distT="0" distB="0" distL="0" distR="0">
@@ -639,28 +639,112 @@
       <w:r>
         <w:br w:type="page"/>
       </w:r>
-      <w:bookmarkStart w:id="0" w:name="_Toc373865103"/>
+      <w:bookmarkStart w:id="0" w:name="_Toc373882263"/>
       <w:r>
         <w:lastRenderedPageBreak/>
-        <w:t>Agradecimentos</w:t>
+        <w:t>Agradecimientos</w:t>
       </w:r>
       <w:bookmarkEnd w:id="0"/>
     </w:p>
     <w:p/>
     <w:p>
       <w:r>
+        <w:t>A nuestras familias y amigos por acompañarnos a lo largo de este camino.</w:t>
+      </w:r>
+    </w:p>
+    <w:p>
+      <w:pPr>
+        <w:rPr>
+          <w:sz w:val="20"/>
+          <w:szCs w:val="20"/>
+        </w:rPr>
+      </w:pPr>
+      <w:r>
+        <w:rPr>
+          <w:sz w:val="20"/>
+          <w:szCs w:val="20"/>
+        </w:rPr>
+        <w:t>A Martin Rodríguez de los Santos</w:t>
+      </w:r>
+      <w:r>
+        <w:rPr>
+          <w:sz w:val="20"/>
+          <w:szCs w:val="20"/>
+        </w:rPr>
+        <w:t xml:space="preserve"> </w:t>
+      </w:r>
+      <w:r>
+        <w:rPr>
+          <w:sz w:val="20"/>
+          <w:szCs w:val="20"/>
+        </w:rPr>
+        <w:t xml:space="preserve">por su gran apoyo, el cual hizo posible la </w:t>
+      </w:r>
+      <w:r>
+        <w:rPr>
+          <w:sz w:val="20"/>
+          <w:szCs w:val="20"/>
+        </w:rPr>
+        <w:t>realización de este proyecto.</w:t>
+      </w:r>
+    </w:p>
+    <w:p>
+      <w:pPr>
+        <w:rPr>
+          <w:sz w:val="20"/>
+          <w:szCs w:val="20"/>
+        </w:rPr>
+      </w:pPr>
+      <w:r>
+        <w:rPr>
+          <w:sz w:val="20"/>
+          <w:szCs w:val="20"/>
+        </w:rPr>
+        <w:t xml:space="preserve">A </w:t>
+      </w:r>
+      <w:r>
+        <w:rPr>
+          <w:sz w:val="20"/>
+          <w:szCs w:val="20"/>
+        </w:rPr>
+        <w:t>Carlos Dide quien siempre nos apoyo y otorgo facilidades para continuar estudiando.</w:t>
+      </w:r>
+    </w:p>
+    <w:p>
+      <w:pPr>
+        <w:spacing w:after="0" w:line="240" w:lineRule="auto"/>
+      </w:pPr>
+      <w:r>
+        <w:rPr>
+          <w:sz w:val="20"/>
+          <w:szCs w:val="20"/>
+        </w:rPr>
+        <w:t xml:space="preserve">A </w:t>
+      </w:r>
+      <w:r>
+        <w:rPr>
+          <w:sz w:val="20"/>
+          <w:szCs w:val="20"/>
+        </w:rPr>
+        <w:t>Javier Regusci y Felipe Stanham por estar siempre disponibles a otorgar su opinión, y evacuarnos innumerables dudas que les fuimos planteando a lo largo del tiempo</w:t>
+      </w:r>
+      <w:r>
+        <w:rPr>
+          <w:sz w:val="20"/>
+          <w:szCs w:val="20"/>
+        </w:rPr>
+        <w:t xml:space="preserve">. </w:t>
+      </w:r>
+      <w:r>
+        <w:rPr>
+          <w:sz w:val="20"/>
+          <w:szCs w:val="20"/>
+        </w:rPr>
+        <w:cr/>
+      </w:r>
+      <w:r>
         <w:br w:type="page"/>
       </w:r>
-    </w:p>
-    <w:p>
-      <w:pPr>
-        <w:rPr>
-          <w:rFonts w:asciiTheme="majorHAnsi" w:eastAsiaTheme="majorEastAsia" w:hAnsiTheme="majorHAnsi" w:cstheme="majorBidi"/>
-          <w:color w:val="46464A" w:themeColor="text2"/>
-          <w:sz w:val="32"/>
-          <w:szCs w:val="28"/>
-        </w:rPr>
-      </w:pPr>
     </w:p>
     <w:sdt>
       <w:sdtPr>
@@ -707,7 +791,7 @@
             </w:tabs>
             <w:rPr>
               <w:noProof/>
-              <w:lang w:eastAsia="es-ES"/>
+              <w:lang w:val="es-ES" w:eastAsia="es-ES"/>
             </w:rPr>
           </w:pPr>
           <w:r>
@@ -719,13 +803,13 @@
           <w:r>
             <w:fldChar w:fldCharType="separate"/>
           </w:r>
-          <w:hyperlink w:anchor="_Toc373865103" w:history="1">
+          <w:hyperlink w:anchor="_Toc373882263" w:history="1">
             <w:r>
               <w:rPr>
                 <w:rStyle w:val="Hipervnculo"/>
                 <w:noProof/>
               </w:rPr>
-              <w:t>Agradecimentos</w:t>
+              <w:t>Agradecimientos</w:t>
             </w:r>
             <w:r>
               <w:rPr>
@@ -746,7 +830,7 @@
                 <w:noProof/>
                 <w:webHidden/>
               </w:rPr>
-              <w:instrText xml:space="preserve"> PAGEREF _Toc373865103 \h </w:instrText>
+              <w:instrText xml:space="preserve"> PAGEREF _Toc373882263 \h </w:instrText>
             </w:r>
             <w:r>
               <w:rPr>
@@ -785,10 +869,10 @@
             </w:tabs>
             <w:rPr>
               <w:noProof/>
-              <w:lang w:eastAsia="es-ES"/>
+              <w:lang w:val="es-ES" w:eastAsia="es-ES"/>
             </w:rPr>
           </w:pPr>
-          <w:hyperlink w:anchor="_Toc373865104" w:history="1">
+          <w:hyperlink w:anchor="_Toc373882264" w:history="1">
             <w:r>
               <w:rPr>
                 <w:rStyle w:val="Hipervnculo"/>
@@ -815,7 +899,7 @@
                 <w:noProof/>
                 <w:webHidden/>
               </w:rPr>
-              <w:instrText xml:space="preserve"> PAGEREF _Toc373865104 \h </w:instrText>
+              <w:instrText xml:space="preserve"> PAGEREF _Toc373882264 \h </w:instrText>
             </w:r>
             <w:r>
               <w:rPr>
@@ -854,10 +938,10 @@
             </w:tabs>
             <w:rPr>
               <w:noProof/>
-              <w:lang w:eastAsia="es-ES"/>
+              <w:lang w:val="es-ES" w:eastAsia="es-ES"/>
             </w:rPr>
           </w:pPr>
-          <w:hyperlink w:anchor="_Toc373865105" w:history="1">
+          <w:hyperlink w:anchor="_Toc373882265" w:history="1">
             <w:r>
               <w:rPr>
                 <w:rStyle w:val="Hipervnculo"/>
@@ -884,7 +968,7 @@
                 <w:noProof/>
                 <w:webHidden/>
               </w:rPr>
-              <w:instrText xml:space="preserve"> PAGEREF _Toc373865105 \h </w:instrText>
+              <w:instrText xml:space="preserve"> PAGEREF _Toc373882265 \h </w:instrText>
             </w:r>
             <w:r>
               <w:rPr>
@@ -923,10 +1007,10 @@
             </w:tabs>
             <w:rPr>
               <w:noProof/>
-              <w:lang w:eastAsia="es-ES"/>
+              <w:lang w:val="es-ES" w:eastAsia="es-ES"/>
             </w:rPr>
           </w:pPr>
-          <w:hyperlink w:anchor="_Toc373865106" w:history="1">
+          <w:hyperlink w:anchor="_Toc373882266" w:history="1">
             <w:r>
               <w:rPr>
                 <w:rStyle w:val="Hipervnculo"/>
@@ -953,7 +1037,7 @@
                 <w:noProof/>
                 <w:webHidden/>
               </w:rPr>
-              <w:instrText xml:space="preserve"> PAGEREF _Toc373865106 \h </w:instrText>
+              <w:instrText xml:space="preserve"> PAGEREF _Toc373882266 \h </w:instrText>
             </w:r>
             <w:r>
               <w:rPr>
@@ -992,10 +1076,10 @@
             </w:tabs>
             <w:rPr>
               <w:noProof/>
-              <w:lang w:eastAsia="es-ES"/>
+              <w:lang w:val="es-ES" w:eastAsia="es-ES"/>
             </w:rPr>
           </w:pPr>
-          <w:hyperlink w:anchor="_Toc373865107" w:history="1">
+          <w:hyperlink w:anchor="_Toc373882267" w:history="1">
             <w:r>
               <w:rPr>
                 <w:rStyle w:val="Hipervnculo"/>
@@ -1022,7 +1106,7 @@
                 <w:noProof/>
                 <w:webHidden/>
               </w:rPr>
-              <w:instrText xml:space="preserve"> PAGEREF _Toc373865107 \h </w:instrText>
+              <w:instrText xml:space="preserve"> PAGEREF _Toc373882267 \h </w:instrText>
             </w:r>
             <w:r>
               <w:rPr>
@@ -1061,10 +1145,10 @@
             </w:tabs>
             <w:rPr>
               <w:noProof/>
-              <w:lang w:eastAsia="es-ES"/>
+              <w:lang w:val="es-ES" w:eastAsia="es-ES"/>
             </w:rPr>
           </w:pPr>
-          <w:hyperlink w:anchor="_Toc373865108" w:history="1">
+          <w:hyperlink w:anchor="_Toc373882268" w:history="1">
             <w:r>
               <w:rPr>
                 <w:rStyle w:val="Hipervnculo"/>
@@ -1091,7 +1175,7 @@
                 <w:noProof/>
                 <w:webHidden/>
               </w:rPr>
-              <w:instrText xml:space="preserve"> PAGEREF _Toc373865108 \h </w:instrText>
+              <w:instrText xml:space="preserve"> PAGEREF _Toc373882268 \h </w:instrText>
             </w:r>
             <w:r>
               <w:rPr>
@@ -1111,7 +1195,7 @@
                 <w:noProof/>
                 <w:webHidden/>
               </w:rPr>
-              <w:t>6</w:t>
+              <w:t>7</w:t>
             </w:r>
             <w:r>
               <w:rPr>
@@ -1130,10 +1214,10 @@
             </w:tabs>
             <w:rPr>
               <w:noProof/>
-              <w:lang w:eastAsia="es-ES"/>
+              <w:lang w:val="es-ES" w:eastAsia="es-ES"/>
             </w:rPr>
           </w:pPr>
-          <w:hyperlink w:anchor="_Toc373865109" w:history="1">
+          <w:hyperlink w:anchor="_Toc373882269" w:history="1">
             <w:r>
               <w:rPr>
                 <w:rStyle w:val="Hipervnculo"/>
@@ -1160,7 +1244,7 @@
                 <w:noProof/>
                 <w:webHidden/>
               </w:rPr>
-              <w:instrText xml:space="preserve"> PAGEREF _Toc373865109 \h </w:instrText>
+              <w:instrText xml:space="preserve"> PAGEREF _Toc373882269 \h </w:instrText>
             </w:r>
             <w:r>
               <w:rPr>
@@ -1180,7 +1264,7 @@
                 <w:noProof/>
                 <w:webHidden/>
               </w:rPr>
-              <w:t>6</w:t>
+              <w:t>7</w:t>
             </w:r>
             <w:r>
               <w:rPr>
@@ -1199,10 +1283,10 @@
             </w:tabs>
             <w:rPr>
               <w:noProof/>
-              <w:lang w:eastAsia="es-ES"/>
+              <w:lang w:val="es-ES" w:eastAsia="es-ES"/>
             </w:rPr>
           </w:pPr>
-          <w:hyperlink w:anchor="_Toc373865110" w:history="1">
+          <w:hyperlink w:anchor="_Toc373882270" w:history="1">
             <w:r>
               <w:rPr>
                 <w:rStyle w:val="Hipervnculo"/>
@@ -1229,7 +1313,7 @@
                 <w:noProof/>
                 <w:webHidden/>
               </w:rPr>
-              <w:instrText xml:space="preserve"> PAGEREF _Toc373865110 \h </w:instrText>
+              <w:instrText xml:space="preserve"> PAGEREF _Toc373882270 \h </w:instrText>
             </w:r>
             <w:r>
               <w:rPr>
@@ -1249,7 +1333,7 @@
                 <w:noProof/>
                 <w:webHidden/>
               </w:rPr>
-              <w:t>6</w:t>
+              <w:t>7</w:t>
             </w:r>
             <w:r>
               <w:rPr>
@@ -1268,10 +1352,10 @@
             </w:tabs>
             <w:rPr>
               <w:noProof/>
-              <w:lang w:eastAsia="es-ES"/>
+              <w:lang w:val="es-ES" w:eastAsia="es-ES"/>
             </w:rPr>
           </w:pPr>
-          <w:hyperlink w:anchor="_Toc373865111" w:history="1">
+          <w:hyperlink w:anchor="_Toc373882271" w:history="1">
             <w:r>
               <w:rPr>
                 <w:rStyle w:val="Hipervnculo"/>
@@ -1298,7 +1382,7 @@
                 <w:noProof/>
                 <w:webHidden/>
               </w:rPr>
-              <w:instrText xml:space="preserve"> PAGEREF _Toc373865111 \h </w:instrText>
+              <w:instrText xml:space="preserve"> PAGEREF _Toc373882271 \h </w:instrText>
             </w:r>
             <w:r>
               <w:rPr>
@@ -1318,7 +1402,7 @@
                 <w:noProof/>
                 <w:webHidden/>
               </w:rPr>
-              <w:t>6</w:t>
+              <w:t>7</w:t>
             </w:r>
             <w:r>
               <w:rPr>
@@ -1333,76 +1417,61 @@
           <w:pPr>
             <w:pStyle w:val="TDC3"/>
             <w:tabs>
-              <w:tab w:val="left" w:pos="1100"/>
               <w:tab w:val="right" w:leader="dot" w:pos="8495"/>
             </w:tabs>
             <w:rPr>
               <w:noProof/>
-              <w:lang w:eastAsia="es-ES"/>
+              <w:lang w:val="es-ES" w:eastAsia="es-ES"/>
             </w:rPr>
           </w:pPr>
-          <w:hyperlink w:anchor="_Toc373865112" w:history="1">
+          <w:hyperlink w:anchor="_Toc373882272" w:history="1">
             <w:r>
               <w:rPr>
                 <w:rStyle w:val="Hipervnculo"/>
                 <w:noProof/>
               </w:rPr>
-              <w:t>1.1.</w:t>
-            </w:r>
-            <w:r>
-              <w:rPr>
-                <w:noProof/>
-                <w:lang w:eastAsia="es-ES"/>
+              <w:t>Clasificación del comercio electrónico</w:t>
+            </w:r>
+            <w:r>
+              <w:rPr>
+                <w:noProof/>
+                <w:webHidden/>
               </w:rPr>
               <w:tab/>
             </w:r>
             <w:r>
               <w:rPr>
-                <w:rStyle w:val="Hipervnculo"/>
-                <w:noProof/>
-              </w:rPr>
-              <w:t>Clasificación del comercio electrónico</w:t>
-            </w:r>
-            <w:r>
-              <w:rPr>
                 <w:noProof/>
                 <w:webHidden/>
               </w:rPr>
-              <w:tab/>
+              <w:fldChar w:fldCharType="begin"/>
             </w:r>
             <w:r>
               <w:rPr>
                 <w:noProof/>
                 <w:webHidden/>
               </w:rPr>
-              <w:fldChar w:fldCharType="begin"/>
+              <w:instrText xml:space="preserve"> PAGEREF _Toc373882272 \h </w:instrText>
             </w:r>
             <w:r>
               <w:rPr>
                 <w:noProof/>
                 <w:webHidden/>
               </w:rPr>
-              <w:instrText xml:space="preserve"> PAGEREF _Toc373865112 \h </w:instrText>
             </w:r>
             <w:r>
               <w:rPr>
                 <w:noProof/>
                 <w:webHidden/>
               </w:rPr>
+              <w:fldChar w:fldCharType="separate"/>
             </w:r>
             <w:r>
               <w:rPr>
                 <w:noProof/>
                 <w:webHidden/>
               </w:rPr>
-              <w:fldChar w:fldCharType="separate"/>
-            </w:r>
-            <w:r>
-              <w:rPr>
-                <w:noProof/>
-                <w:webHidden/>
-              </w:rPr>
-              <w:t>7</w:t>
+              <w:t>8</w:t>
             </w:r>
             <w:r>
               <w:rPr>
@@ -1417,76 +1486,61 @@
           <w:pPr>
             <w:pStyle w:val="TDC2"/>
             <w:tabs>
-              <w:tab w:val="left" w:pos="660"/>
               <w:tab w:val="right" w:leader="dot" w:pos="8495"/>
             </w:tabs>
             <w:rPr>
               <w:noProof/>
-              <w:lang w:eastAsia="es-ES"/>
+              <w:lang w:val="es-ES" w:eastAsia="es-ES"/>
             </w:rPr>
           </w:pPr>
-          <w:hyperlink w:anchor="_Toc373865113" w:history="1">
+          <w:hyperlink w:anchor="_Toc373882273" w:history="1">
             <w:r>
               <w:rPr>
                 <w:rStyle w:val="Hipervnculo"/>
                 <w:noProof/>
               </w:rPr>
-              <w:t>2.</w:t>
-            </w:r>
-            <w:r>
-              <w:rPr>
-                <w:noProof/>
-                <w:lang w:eastAsia="es-ES"/>
+              <w:t>Marketplaces</w:t>
+            </w:r>
+            <w:r>
+              <w:rPr>
+                <w:noProof/>
+                <w:webHidden/>
               </w:rPr>
               <w:tab/>
             </w:r>
             <w:r>
               <w:rPr>
-                <w:rStyle w:val="Hipervnculo"/>
-                <w:noProof/>
-              </w:rPr>
-              <w:t>Marketplaces</w:t>
-            </w:r>
-            <w:r>
-              <w:rPr>
                 <w:noProof/>
                 <w:webHidden/>
               </w:rPr>
-              <w:tab/>
+              <w:fldChar w:fldCharType="begin"/>
             </w:r>
             <w:r>
               <w:rPr>
                 <w:noProof/>
                 <w:webHidden/>
               </w:rPr>
-              <w:fldChar w:fldCharType="begin"/>
+              <w:instrText xml:space="preserve"> PAGEREF _Toc373882273 \h </w:instrText>
             </w:r>
             <w:r>
               <w:rPr>
                 <w:noProof/>
                 <w:webHidden/>
               </w:rPr>
-              <w:instrText xml:space="preserve"> PAGEREF _Toc373865113 \h </w:instrText>
             </w:r>
             <w:r>
               <w:rPr>
                 <w:noProof/>
                 <w:webHidden/>
               </w:rPr>
+              <w:fldChar w:fldCharType="separate"/>
             </w:r>
             <w:r>
               <w:rPr>
                 <w:noProof/>
                 <w:webHidden/>
               </w:rPr>
-              <w:fldChar w:fldCharType="separate"/>
-            </w:r>
-            <w:r>
-              <w:rPr>
-                <w:noProof/>
-                <w:webHidden/>
-              </w:rPr>
-              <w:t>7</w:t>
+              <w:t>9</w:t>
             </w:r>
             <w:r>
               <w:rPr>
@@ -1501,76 +1555,61 @@
           <w:pPr>
             <w:pStyle w:val="TDC3"/>
             <w:tabs>
-              <w:tab w:val="left" w:pos="1100"/>
               <w:tab w:val="right" w:leader="dot" w:pos="8495"/>
             </w:tabs>
             <w:rPr>
               <w:noProof/>
-              <w:lang w:eastAsia="es-ES"/>
+              <w:lang w:val="es-ES" w:eastAsia="es-ES"/>
             </w:rPr>
           </w:pPr>
-          <w:hyperlink w:anchor="_Toc373865114" w:history="1">
+          <w:hyperlink w:anchor="_Toc373882274" w:history="1">
             <w:r>
               <w:rPr>
                 <w:rStyle w:val="Hipervnculo"/>
                 <w:noProof/>
               </w:rPr>
-              <w:t>2.1.</w:t>
-            </w:r>
-            <w:r>
-              <w:rPr>
-                <w:noProof/>
-                <w:lang w:eastAsia="es-ES"/>
+              <w:t>¿Qué ofrecen los marketplaces?</w:t>
+            </w:r>
+            <w:r>
+              <w:rPr>
+                <w:noProof/>
+                <w:webHidden/>
               </w:rPr>
               <w:tab/>
             </w:r>
             <w:r>
               <w:rPr>
-                <w:rStyle w:val="Hipervnculo"/>
-                <w:noProof/>
-              </w:rPr>
-              <w:t>Tipos de Marketplaces</w:t>
-            </w:r>
-            <w:r>
-              <w:rPr>
                 <w:noProof/>
                 <w:webHidden/>
               </w:rPr>
-              <w:tab/>
+              <w:fldChar w:fldCharType="begin"/>
             </w:r>
             <w:r>
               <w:rPr>
                 <w:noProof/>
                 <w:webHidden/>
               </w:rPr>
-              <w:fldChar w:fldCharType="begin"/>
+              <w:instrText xml:space="preserve"> PAGEREF _Toc373882274 \h </w:instrText>
             </w:r>
             <w:r>
               <w:rPr>
                 <w:noProof/>
                 <w:webHidden/>
               </w:rPr>
-              <w:instrText xml:space="preserve"> PAGEREF _Toc373865114 \h </w:instrText>
             </w:r>
             <w:r>
               <w:rPr>
                 <w:noProof/>
                 <w:webHidden/>
               </w:rPr>
+              <w:fldChar w:fldCharType="separate"/>
             </w:r>
             <w:r>
               <w:rPr>
                 <w:noProof/>
                 <w:webHidden/>
               </w:rPr>
-              <w:fldChar w:fldCharType="separate"/>
-            </w:r>
-            <w:r>
-              <w:rPr>
-                <w:noProof/>
-                <w:webHidden/>
-              </w:rPr>
-              <w:t>8</w:t>
+              <w:t>9</w:t>
             </w:r>
             <w:r>
               <w:rPr>
@@ -1585,76 +1624,61 @@
           <w:pPr>
             <w:pStyle w:val="TDC3"/>
             <w:tabs>
-              <w:tab w:val="left" w:pos="1100"/>
               <w:tab w:val="right" w:leader="dot" w:pos="8495"/>
             </w:tabs>
             <w:rPr>
               <w:noProof/>
-              <w:lang w:eastAsia="es-ES"/>
+              <w:lang w:val="es-ES" w:eastAsia="es-ES"/>
             </w:rPr>
           </w:pPr>
-          <w:hyperlink w:anchor="_Toc373865115" w:history="1">
+          <w:hyperlink w:anchor="_Toc373882275" w:history="1">
             <w:r>
               <w:rPr>
                 <w:rStyle w:val="Hipervnculo"/>
                 <w:noProof/>
               </w:rPr>
-              <w:t>2.2.</w:t>
-            </w:r>
-            <w:r>
-              <w:rPr>
-                <w:noProof/>
-                <w:lang w:eastAsia="es-ES"/>
+              <w:t>Beneficios para las empresas</w:t>
+            </w:r>
+            <w:r>
+              <w:rPr>
+                <w:noProof/>
+                <w:webHidden/>
               </w:rPr>
               <w:tab/>
             </w:r>
             <w:r>
               <w:rPr>
-                <w:rStyle w:val="Hipervnculo"/>
-                <w:noProof/>
-              </w:rPr>
-              <w:t>¿Qué ofrecen los marketplaces?</w:t>
-            </w:r>
-            <w:r>
-              <w:rPr>
                 <w:noProof/>
                 <w:webHidden/>
               </w:rPr>
-              <w:tab/>
+              <w:fldChar w:fldCharType="begin"/>
             </w:r>
             <w:r>
               <w:rPr>
                 <w:noProof/>
                 <w:webHidden/>
               </w:rPr>
-              <w:fldChar w:fldCharType="begin"/>
+              <w:instrText xml:space="preserve"> PAGEREF _Toc373882275 \h </w:instrText>
             </w:r>
             <w:r>
               <w:rPr>
                 <w:noProof/>
                 <w:webHidden/>
               </w:rPr>
-              <w:instrText xml:space="preserve"> PAGEREF _Toc373865115 \h </w:instrText>
             </w:r>
             <w:r>
               <w:rPr>
                 <w:noProof/>
                 <w:webHidden/>
               </w:rPr>
+              <w:fldChar w:fldCharType="separate"/>
             </w:r>
             <w:r>
               <w:rPr>
                 <w:noProof/>
                 <w:webHidden/>
               </w:rPr>
-              <w:fldChar w:fldCharType="separate"/>
-            </w:r>
-            <w:r>
-              <w:rPr>
-                <w:noProof/>
-                <w:webHidden/>
-              </w:rPr>
-              <w:t>9</w:t>
+              <w:t>10</w:t>
             </w:r>
             <w:r>
               <w:rPr>
@@ -1669,76 +1693,61 @@
           <w:pPr>
             <w:pStyle w:val="TDC3"/>
             <w:tabs>
-              <w:tab w:val="left" w:pos="1100"/>
               <w:tab w:val="right" w:leader="dot" w:pos="8495"/>
             </w:tabs>
             <w:rPr>
               <w:noProof/>
-              <w:lang w:eastAsia="es-ES"/>
+              <w:lang w:val="es-ES" w:eastAsia="es-ES"/>
             </w:rPr>
           </w:pPr>
-          <w:hyperlink w:anchor="_Toc373865116" w:history="1">
+          <w:hyperlink w:anchor="_Toc373882276" w:history="1">
             <w:r>
               <w:rPr>
                 <w:rStyle w:val="Hipervnculo"/>
                 <w:noProof/>
               </w:rPr>
-              <w:t>2.3.</w:t>
-            </w:r>
-            <w:r>
-              <w:rPr>
-                <w:noProof/>
-                <w:lang w:eastAsia="es-ES"/>
+              <w:t>Medios de pago y seguridad</w:t>
+            </w:r>
+            <w:r>
+              <w:rPr>
+                <w:noProof/>
+                <w:webHidden/>
               </w:rPr>
               <w:tab/>
             </w:r>
             <w:r>
               <w:rPr>
-                <w:rStyle w:val="Hipervnculo"/>
-                <w:noProof/>
-              </w:rPr>
-              <w:t>Beneficios para las empresas</w:t>
-            </w:r>
-            <w:r>
-              <w:rPr>
                 <w:noProof/>
                 <w:webHidden/>
               </w:rPr>
-              <w:tab/>
+              <w:fldChar w:fldCharType="begin"/>
             </w:r>
             <w:r>
               <w:rPr>
                 <w:noProof/>
                 <w:webHidden/>
               </w:rPr>
-              <w:fldChar w:fldCharType="begin"/>
+              <w:instrText xml:space="preserve"> PAGEREF _Toc373882276 \h </w:instrText>
             </w:r>
             <w:r>
               <w:rPr>
                 <w:noProof/>
                 <w:webHidden/>
               </w:rPr>
-              <w:instrText xml:space="preserve"> PAGEREF _Toc373865116 \h </w:instrText>
             </w:r>
             <w:r>
               <w:rPr>
                 <w:noProof/>
                 <w:webHidden/>
               </w:rPr>
+              <w:fldChar w:fldCharType="separate"/>
             </w:r>
             <w:r>
               <w:rPr>
                 <w:noProof/>
                 <w:webHidden/>
               </w:rPr>
-              <w:fldChar w:fldCharType="separate"/>
-            </w:r>
-            <w:r>
-              <w:rPr>
-                <w:noProof/>
-                <w:webHidden/>
-              </w:rPr>
-              <w:t>9</w:t>
+              <w:t>10</w:t>
             </w:r>
             <w:r>
               <w:rPr>
@@ -1753,76 +1762,61 @@
           <w:pPr>
             <w:pStyle w:val="TDC3"/>
             <w:tabs>
-              <w:tab w:val="left" w:pos="1100"/>
               <w:tab w:val="right" w:leader="dot" w:pos="8495"/>
             </w:tabs>
             <w:rPr>
               <w:noProof/>
-              <w:lang w:eastAsia="es-ES"/>
+              <w:lang w:val="es-ES" w:eastAsia="es-ES"/>
             </w:rPr>
           </w:pPr>
-          <w:hyperlink w:anchor="_Toc373865117" w:history="1">
+          <w:hyperlink w:anchor="_Toc373882277" w:history="1">
             <w:r>
               <w:rPr>
                 <w:rStyle w:val="Hipervnculo"/>
                 <w:noProof/>
               </w:rPr>
-              <w:t>2.4.</w:t>
-            </w:r>
-            <w:r>
-              <w:rPr>
-                <w:noProof/>
-                <w:lang w:eastAsia="es-ES"/>
+              <w:t>Situación mundial</w:t>
+            </w:r>
+            <w:r>
+              <w:rPr>
+                <w:noProof/>
+                <w:webHidden/>
               </w:rPr>
               <w:tab/>
             </w:r>
             <w:r>
               <w:rPr>
-                <w:rStyle w:val="Hipervnculo"/>
-                <w:noProof/>
-              </w:rPr>
-              <w:t>Medios de pago y seguridad</w:t>
-            </w:r>
-            <w:r>
-              <w:rPr>
                 <w:noProof/>
                 <w:webHidden/>
               </w:rPr>
-              <w:tab/>
+              <w:fldChar w:fldCharType="begin"/>
             </w:r>
             <w:r>
               <w:rPr>
                 <w:noProof/>
                 <w:webHidden/>
               </w:rPr>
-              <w:fldChar w:fldCharType="begin"/>
+              <w:instrText xml:space="preserve"> PAGEREF _Toc373882277 \h </w:instrText>
             </w:r>
             <w:r>
               <w:rPr>
                 <w:noProof/>
                 <w:webHidden/>
               </w:rPr>
-              <w:instrText xml:space="preserve"> PAGEREF _Toc373865117 \h </w:instrText>
             </w:r>
             <w:r>
               <w:rPr>
                 <w:noProof/>
                 <w:webHidden/>
               </w:rPr>
+              <w:fldChar w:fldCharType="separate"/>
             </w:r>
             <w:r>
               <w:rPr>
                 <w:noProof/>
                 <w:webHidden/>
               </w:rPr>
-              <w:fldChar w:fldCharType="separate"/>
-            </w:r>
-            <w:r>
-              <w:rPr>
-                <w:noProof/>
-                <w:webHidden/>
-              </w:rPr>
-              <w:t>10</w:t>
+              <w:t>11</w:t>
             </w:r>
             <w:r>
               <w:rPr>
@@ -1837,35 +1831,89 @@
           <w:pPr>
             <w:pStyle w:val="TDC3"/>
             <w:tabs>
-              <w:tab w:val="left" w:pos="1100"/>
               <w:tab w:val="right" w:leader="dot" w:pos="8495"/>
             </w:tabs>
             <w:rPr>
               <w:noProof/>
-              <w:lang w:eastAsia="es-ES"/>
+              <w:lang w:val="es-ES" w:eastAsia="es-ES"/>
             </w:rPr>
           </w:pPr>
-          <w:hyperlink w:anchor="_Toc373865118" w:history="1">
+          <w:hyperlink w:anchor="_Toc373882278" w:history="1">
             <w:r>
               <w:rPr>
                 <w:rStyle w:val="Hipervnculo"/>
                 <w:noProof/>
               </w:rPr>
-              <w:t>2.5.</w:t>
-            </w:r>
-            <w:r>
-              <w:rPr>
-                <w:noProof/>
-                <w:lang w:eastAsia="es-ES"/>
+              <w:t>Situación de los marketplaces en Uruguay</w:t>
+            </w:r>
+            <w:r>
+              <w:rPr>
+                <w:noProof/>
+                <w:webHidden/>
               </w:rPr>
               <w:tab/>
             </w:r>
             <w:r>
               <w:rPr>
+                <w:noProof/>
+                <w:webHidden/>
+              </w:rPr>
+              <w:fldChar w:fldCharType="begin"/>
+            </w:r>
+            <w:r>
+              <w:rPr>
+                <w:noProof/>
+                <w:webHidden/>
+              </w:rPr>
+              <w:instrText xml:space="preserve"> PAGEREF _Toc373882278 \h </w:instrText>
+            </w:r>
+            <w:r>
+              <w:rPr>
+                <w:noProof/>
+                <w:webHidden/>
+              </w:rPr>
+            </w:r>
+            <w:r>
+              <w:rPr>
+                <w:noProof/>
+                <w:webHidden/>
+              </w:rPr>
+              <w:fldChar w:fldCharType="separate"/>
+            </w:r>
+            <w:r>
+              <w:rPr>
+                <w:noProof/>
+                <w:webHidden/>
+              </w:rPr>
+              <w:t>12</w:t>
+            </w:r>
+            <w:r>
+              <w:rPr>
+                <w:noProof/>
+                <w:webHidden/>
+              </w:rPr>
+              <w:fldChar w:fldCharType="end"/>
+            </w:r>
+          </w:hyperlink>
+        </w:p>
+        <w:p>
+          <w:pPr>
+            <w:pStyle w:val="TDC2"/>
+            <w:tabs>
+              <w:tab w:val="right" w:leader="dot" w:pos="8495"/>
+            </w:tabs>
+            <w:rPr>
+              <w:noProof/>
+              <w:lang w:val="es-ES" w:eastAsia="es-ES"/>
+            </w:rPr>
+          </w:pPr>
+          <w:hyperlink w:anchor="_Toc373882279" w:history="1">
+            <w:r>
+              <w:rPr>
                 <w:rStyle w:val="Hipervnculo"/>
                 <w:noProof/>
               </w:rPr>
-              <w:t>Situación mundial</w:t>
+              <w:t>Casos de estudio</w:t>
             </w:r>
             <w:r>
               <w:rPr>
@@ -1886,7 +1934,7 @@
                 <w:noProof/>
                 <w:webHidden/>
               </w:rPr>
-              <w:instrText xml:space="preserve"> PAGEREF _Toc373865118 \h </w:instrText>
+              <w:instrText xml:space="preserve"> PAGEREF _Toc373882279 \h </w:instrText>
             </w:r>
             <w:r>
               <w:rPr>
@@ -1906,7 +1954,7 @@
                 <w:noProof/>
                 <w:webHidden/>
               </w:rPr>
-              <w:t>10</w:t>
+              <w:t>13</w:t>
             </w:r>
             <w:r>
               <w:rPr>
@@ -1921,35 +1969,89 @@
           <w:pPr>
             <w:pStyle w:val="TDC3"/>
             <w:tabs>
-              <w:tab w:val="left" w:pos="1100"/>
               <w:tab w:val="right" w:leader="dot" w:pos="8495"/>
             </w:tabs>
             <w:rPr>
               <w:noProof/>
-              <w:lang w:eastAsia="es-ES"/>
+              <w:lang w:val="es-ES" w:eastAsia="es-ES"/>
             </w:rPr>
           </w:pPr>
-          <w:hyperlink w:anchor="_Toc373865119" w:history="1">
+          <w:hyperlink w:anchor="_Toc373882280" w:history="1">
             <w:r>
               <w:rPr>
                 <w:rStyle w:val="Hipervnculo"/>
                 <w:noProof/>
               </w:rPr>
-              <w:t>2.6.</w:t>
-            </w:r>
-            <w:r>
-              <w:rPr>
-                <w:noProof/>
-                <w:lang w:eastAsia="es-ES"/>
+              <w:t>Amazon Marketplace</w:t>
+            </w:r>
+            <w:r>
+              <w:rPr>
+                <w:noProof/>
+                <w:webHidden/>
               </w:rPr>
               <w:tab/>
             </w:r>
             <w:r>
               <w:rPr>
+                <w:noProof/>
+                <w:webHidden/>
+              </w:rPr>
+              <w:fldChar w:fldCharType="begin"/>
+            </w:r>
+            <w:r>
+              <w:rPr>
+                <w:noProof/>
+                <w:webHidden/>
+              </w:rPr>
+              <w:instrText xml:space="preserve"> PAGEREF _Toc373882280 \h </w:instrText>
+            </w:r>
+            <w:r>
+              <w:rPr>
+                <w:noProof/>
+                <w:webHidden/>
+              </w:rPr>
+            </w:r>
+            <w:r>
+              <w:rPr>
+                <w:noProof/>
+                <w:webHidden/>
+              </w:rPr>
+              <w:fldChar w:fldCharType="separate"/>
+            </w:r>
+            <w:r>
+              <w:rPr>
+                <w:noProof/>
+                <w:webHidden/>
+              </w:rPr>
+              <w:t>13</w:t>
+            </w:r>
+            <w:r>
+              <w:rPr>
+                <w:noProof/>
+                <w:webHidden/>
+              </w:rPr>
+              <w:fldChar w:fldCharType="end"/>
+            </w:r>
+          </w:hyperlink>
+        </w:p>
+        <w:p>
+          <w:pPr>
+            <w:pStyle w:val="TDC3"/>
+            <w:tabs>
+              <w:tab w:val="right" w:leader="dot" w:pos="8495"/>
+            </w:tabs>
+            <w:rPr>
+              <w:noProof/>
+              <w:lang w:val="es-ES" w:eastAsia="es-ES"/>
+            </w:rPr>
+          </w:pPr>
+          <w:hyperlink w:anchor="_Toc373882281" w:history="1">
+            <w:r>
+              <w:rPr>
                 <w:rStyle w:val="Hipervnculo"/>
                 <w:noProof/>
               </w:rPr>
-              <w:t>Situación de los marketplace en Uruguay</w:t>
+              <w:t>App Store</w:t>
             </w:r>
             <w:r>
               <w:rPr>
@@ -1970,7 +2072,7 @@
                 <w:noProof/>
                 <w:webHidden/>
               </w:rPr>
-              <w:instrText xml:space="preserve"> PAGEREF _Toc373865119 \h </w:instrText>
+              <w:instrText xml:space="preserve"> PAGEREF _Toc373882281 \h </w:instrText>
             </w:r>
             <w:r>
               <w:rPr>
@@ -1990,7 +2092,145 @@
                 <w:noProof/>
                 <w:webHidden/>
               </w:rPr>
-              <w:t>14</w:t>
+              <w:t>17</w:t>
+            </w:r>
+            <w:r>
+              <w:rPr>
+                <w:noProof/>
+                <w:webHidden/>
+              </w:rPr>
+              <w:fldChar w:fldCharType="end"/>
+            </w:r>
+          </w:hyperlink>
+        </w:p>
+        <w:p>
+          <w:pPr>
+            <w:pStyle w:val="TDC3"/>
+            <w:tabs>
+              <w:tab w:val="right" w:leader="dot" w:pos="8495"/>
+            </w:tabs>
+            <w:rPr>
+              <w:noProof/>
+              <w:lang w:val="es-ES" w:eastAsia="es-ES"/>
+            </w:rPr>
+          </w:pPr>
+          <w:hyperlink w:anchor="_Toc373882282" w:history="1">
+            <w:r>
+              <w:rPr>
+                <w:rStyle w:val="Hipervnculo"/>
+                <w:noProof/>
+              </w:rPr>
+              <w:t>Google Play Store</w:t>
+            </w:r>
+            <w:r>
+              <w:rPr>
+                <w:noProof/>
+                <w:webHidden/>
+              </w:rPr>
+              <w:tab/>
+            </w:r>
+            <w:r>
+              <w:rPr>
+                <w:noProof/>
+                <w:webHidden/>
+              </w:rPr>
+              <w:fldChar w:fldCharType="begin"/>
+            </w:r>
+            <w:r>
+              <w:rPr>
+                <w:noProof/>
+                <w:webHidden/>
+              </w:rPr>
+              <w:instrText xml:space="preserve"> PAGEREF _Toc373882282 \h </w:instrText>
+            </w:r>
+            <w:r>
+              <w:rPr>
+                <w:noProof/>
+                <w:webHidden/>
+              </w:rPr>
+            </w:r>
+            <w:r>
+              <w:rPr>
+                <w:noProof/>
+                <w:webHidden/>
+              </w:rPr>
+              <w:fldChar w:fldCharType="separate"/>
+            </w:r>
+            <w:r>
+              <w:rPr>
+                <w:noProof/>
+                <w:webHidden/>
+              </w:rPr>
+              <w:t>18</w:t>
+            </w:r>
+            <w:r>
+              <w:rPr>
+                <w:noProof/>
+                <w:webHidden/>
+              </w:rPr>
+              <w:fldChar w:fldCharType="end"/>
+            </w:r>
+          </w:hyperlink>
+        </w:p>
+        <w:p>
+          <w:pPr>
+            <w:pStyle w:val="TDC3"/>
+            <w:tabs>
+              <w:tab w:val="right" w:leader="dot" w:pos="8495"/>
+            </w:tabs>
+            <w:rPr>
+              <w:noProof/>
+              <w:lang w:val="es-ES" w:eastAsia="es-ES"/>
+            </w:rPr>
+          </w:pPr>
+          <w:hyperlink w:anchor="_Toc373882283" w:history="1">
+            <w:r>
+              <w:rPr>
+                <w:rStyle w:val="Hipervnculo"/>
+                <w:noProof/>
+              </w:rPr>
+              <w:t>Constante competencia</w:t>
+            </w:r>
+            <w:r>
+              <w:rPr>
+                <w:noProof/>
+                <w:webHidden/>
+              </w:rPr>
+              <w:tab/>
+            </w:r>
+            <w:r>
+              <w:rPr>
+                <w:noProof/>
+                <w:webHidden/>
+              </w:rPr>
+              <w:fldChar w:fldCharType="begin"/>
+            </w:r>
+            <w:r>
+              <w:rPr>
+                <w:noProof/>
+                <w:webHidden/>
+              </w:rPr>
+              <w:instrText xml:space="preserve"> PAGEREF _Toc373882283 \h </w:instrText>
+            </w:r>
+            <w:r>
+              <w:rPr>
+                <w:noProof/>
+                <w:webHidden/>
+              </w:rPr>
+            </w:r>
+            <w:r>
+              <w:rPr>
+                <w:noProof/>
+                <w:webHidden/>
+              </w:rPr>
+              <w:fldChar w:fldCharType="separate"/>
+            </w:r>
+            <w:r>
+              <w:rPr>
+                <w:noProof/>
+                <w:webHidden/>
+              </w:rPr>
+              <w:t>20</w:t>
             </w:r>
             <w:r>
               <w:rPr>
@@ -2005,415 +2245,61 @@
           <w:pPr>
             <w:pStyle w:val="TDC2"/>
             <w:tabs>
-              <w:tab w:val="left" w:pos="660"/>
               <w:tab w:val="right" w:leader="dot" w:pos="8495"/>
             </w:tabs>
             <w:rPr>
               <w:noProof/>
-              <w:lang w:eastAsia="es-ES"/>
+              <w:lang w:val="es-ES" w:eastAsia="es-ES"/>
             </w:rPr>
           </w:pPr>
-          <w:hyperlink w:anchor="_Toc373865120" w:history="1">
+          <w:hyperlink w:anchor="_Toc373882284" w:history="1">
             <w:r>
               <w:rPr>
                 <w:rStyle w:val="Hipervnculo"/>
-                <w:i/>
-                <w:noProof/>
-              </w:rPr>
-              <w:t>3.</w:t>
-            </w:r>
-            <w:r>
-              <w:rPr>
-                <w:noProof/>
-                <w:lang w:eastAsia="es-ES"/>
+                <w:noProof/>
+              </w:rPr>
+              <w:t>Java Enterprise Edition</w:t>
+            </w:r>
+            <w:r>
+              <w:rPr>
+                <w:noProof/>
+                <w:webHidden/>
               </w:rPr>
               <w:tab/>
             </w:r>
             <w:r>
               <w:rPr>
-                <w:rStyle w:val="Hipervnculo"/>
-                <w:noProof/>
-              </w:rPr>
-              <w:t>Casos de estudio</w:t>
-            </w:r>
-            <w:r>
-              <w:rPr>
                 <w:noProof/>
                 <w:webHidden/>
               </w:rPr>
-              <w:tab/>
+              <w:fldChar w:fldCharType="begin"/>
             </w:r>
             <w:r>
               <w:rPr>
                 <w:noProof/>
                 <w:webHidden/>
               </w:rPr>
-              <w:fldChar w:fldCharType="begin"/>
+              <w:instrText xml:space="preserve"> PAGEREF _Toc373882284 \h </w:instrText>
             </w:r>
             <w:r>
               <w:rPr>
                 <w:noProof/>
                 <w:webHidden/>
               </w:rPr>
-              <w:instrText xml:space="preserve"> PAGEREF _Toc373865120 \h </w:instrText>
             </w:r>
             <w:r>
               <w:rPr>
                 <w:noProof/>
                 <w:webHidden/>
               </w:rPr>
+              <w:fldChar w:fldCharType="separate"/>
             </w:r>
             <w:r>
               <w:rPr>
                 <w:noProof/>
                 <w:webHidden/>
               </w:rPr>
-              <w:fldChar w:fldCharType="separate"/>
-            </w:r>
-            <w:r>
-              <w:rPr>
-                <w:noProof/>
-                <w:webHidden/>
-              </w:rPr>
-              <w:t>14</w:t>
-            </w:r>
-            <w:r>
-              <w:rPr>
-                <w:noProof/>
-                <w:webHidden/>
-              </w:rPr>
-              <w:fldChar w:fldCharType="end"/>
-            </w:r>
-          </w:hyperlink>
-        </w:p>
-        <w:p>
-          <w:pPr>
-            <w:pStyle w:val="TDC3"/>
-            <w:tabs>
-              <w:tab w:val="left" w:pos="1100"/>
-              <w:tab w:val="right" w:leader="dot" w:pos="8495"/>
-            </w:tabs>
-            <w:rPr>
-              <w:noProof/>
-              <w:lang w:eastAsia="es-ES"/>
-            </w:rPr>
-          </w:pPr>
-          <w:hyperlink w:anchor="_Toc373865121" w:history="1">
-            <w:r>
-              <w:rPr>
-                <w:rStyle w:val="Hipervnculo"/>
-                <w:noProof/>
-              </w:rPr>
-              <w:t>3.1.</w:t>
-            </w:r>
-            <w:r>
-              <w:rPr>
-                <w:noProof/>
-                <w:lang w:eastAsia="es-ES"/>
-              </w:rPr>
-              <w:tab/>
-            </w:r>
-            <w:r>
-              <w:rPr>
-                <w:rStyle w:val="Hipervnculo"/>
-                <w:noProof/>
-              </w:rPr>
-              <w:t>Amazon Marketplace</w:t>
-            </w:r>
-            <w:r>
-              <w:rPr>
-                <w:noProof/>
-                <w:webHidden/>
-              </w:rPr>
-              <w:tab/>
-            </w:r>
-            <w:r>
-              <w:rPr>
-                <w:noProof/>
-                <w:webHidden/>
-              </w:rPr>
-              <w:fldChar w:fldCharType="begin"/>
-            </w:r>
-            <w:r>
-              <w:rPr>
-                <w:noProof/>
-                <w:webHidden/>
-              </w:rPr>
-              <w:instrText xml:space="preserve"> PAGEREF _Toc373865121 \h </w:instrText>
-            </w:r>
-            <w:r>
-              <w:rPr>
-                <w:noProof/>
-                <w:webHidden/>
-              </w:rPr>
-            </w:r>
-            <w:r>
-              <w:rPr>
-                <w:noProof/>
-                <w:webHidden/>
-              </w:rPr>
-              <w:fldChar w:fldCharType="separate"/>
-            </w:r>
-            <w:r>
-              <w:rPr>
-                <w:noProof/>
-                <w:webHidden/>
-              </w:rPr>
-              <w:t>14</w:t>
-            </w:r>
-            <w:r>
-              <w:rPr>
-                <w:noProof/>
-                <w:webHidden/>
-              </w:rPr>
-              <w:fldChar w:fldCharType="end"/>
-            </w:r>
-          </w:hyperlink>
-        </w:p>
-        <w:p>
-          <w:pPr>
-            <w:pStyle w:val="TDC3"/>
-            <w:tabs>
-              <w:tab w:val="left" w:pos="1100"/>
-              <w:tab w:val="right" w:leader="dot" w:pos="8495"/>
-            </w:tabs>
-            <w:rPr>
-              <w:noProof/>
-              <w:lang w:eastAsia="es-ES"/>
-            </w:rPr>
-          </w:pPr>
-          <w:hyperlink w:anchor="_Toc373865122" w:history="1">
-            <w:r>
-              <w:rPr>
-                <w:rStyle w:val="Hipervnculo"/>
-                <w:i/>
-                <w:noProof/>
-              </w:rPr>
-              <w:t>3.2.</w:t>
-            </w:r>
-            <w:r>
-              <w:rPr>
-                <w:noProof/>
-                <w:lang w:eastAsia="es-ES"/>
-              </w:rPr>
-              <w:tab/>
-            </w:r>
-            <w:r>
-              <w:rPr>
-                <w:rStyle w:val="Hipervnculo"/>
-                <w:noProof/>
-              </w:rPr>
-              <w:t>App Store</w:t>
-            </w:r>
-            <w:r>
-              <w:rPr>
-                <w:noProof/>
-                <w:webHidden/>
-              </w:rPr>
-              <w:tab/>
-            </w:r>
-            <w:r>
-              <w:rPr>
-                <w:noProof/>
-                <w:webHidden/>
-              </w:rPr>
-              <w:fldChar w:fldCharType="begin"/>
-            </w:r>
-            <w:r>
-              <w:rPr>
-                <w:noProof/>
-                <w:webHidden/>
-              </w:rPr>
-              <w:instrText xml:space="preserve"> PAGEREF _Toc373865122 \h </w:instrText>
-            </w:r>
-            <w:r>
-              <w:rPr>
-                <w:noProof/>
-                <w:webHidden/>
-              </w:rPr>
-            </w:r>
-            <w:r>
-              <w:rPr>
-                <w:noProof/>
-                <w:webHidden/>
-              </w:rPr>
-              <w:fldChar w:fldCharType="separate"/>
-            </w:r>
-            <w:r>
-              <w:rPr>
-                <w:noProof/>
-                <w:webHidden/>
-              </w:rPr>
-              <w:t>19</w:t>
-            </w:r>
-            <w:r>
-              <w:rPr>
-                <w:noProof/>
-                <w:webHidden/>
-              </w:rPr>
-              <w:fldChar w:fldCharType="end"/>
-            </w:r>
-          </w:hyperlink>
-        </w:p>
-        <w:p>
-          <w:pPr>
-            <w:pStyle w:val="TDC3"/>
-            <w:tabs>
-              <w:tab w:val="left" w:pos="1100"/>
-              <w:tab w:val="right" w:leader="dot" w:pos="8495"/>
-            </w:tabs>
-            <w:rPr>
-              <w:noProof/>
-              <w:lang w:eastAsia="es-ES"/>
-            </w:rPr>
-          </w:pPr>
-          <w:hyperlink w:anchor="_Toc373865123" w:history="1">
-            <w:r>
-              <w:rPr>
-                <w:rStyle w:val="Hipervnculo"/>
-                <w:i/>
-                <w:noProof/>
-              </w:rPr>
-              <w:t>3.3.</w:t>
-            </w:r>
-            <w:r>
-              <w:rPr>
-                <w:noProof/>
-                <w:lang w:eastAsia="es-ES"/>
-              </w:rPr>
-              <w:tab/>
-            </w:r>
-            <w:r>
-              <w:rPr>
-                <w:rStyle w:val="Hipervnculo"/>
-                <w:noProof/>
-              </w:rPr>
-              <w:t>Google Play Store</w:t>
-            </w:r>
-            <w:r>
-              <w:rPr>
-                <w:noProof/>
-                <w:webHidden/>
-              </w:rPr>
-              <w:tab/>
-            </w:r>
-            <w:r>
-              <w:rPr>
-                <w:noProof/>
-                <w:webHidden/>
-              </w:rPr>
-              <w:fldChar w:fldCharType="begin"/>
-            </w:r>
-            <w:r>
-              <w:rPr>
-                <w:noProof/>
-                <w:webHidden/>
-              </w:rPr>
-              <w:instrText xml:space="preserve"> PAGEREF _Toc373865123 \h </w:instrText>
-            </w:r>
-            <w:r>
-              <w:rPr>
-                <w:noProof/>
-                <w:webHidden/>
-              </w:rPr>
-            </w:r>
-            <w:r>
-              <w:rPr>
-                <w:noProof/>
-                <w:webHidden/>
-              </w:rPr>
-              <w:fldChar w:fldCharType="separate"/>
-            </w:r>
-            <w:r>
-              <w:rPr>
-                <w:noProof/>
-                <w:webHidden/>
-              </w:rPr>
               <w:t>20</w:t>
-            </w:r>
-            <w:r>
-              <w:rPr>
-                <w:noProof/>
-                <w:webHidden/>
-              </w:rPr>
-              <w:fldChar w:fldCharType="end"/>
-            </w:r>
-          </w:hyperlink>
-        </w:p>
-        <w:p>
-          <w:pPr>
-            <w:pStyle w:val="TDC3"/>
-            <w:tabs>
-              <w:tab w:val="left" w:pos="1100"/>
-              <w:tab w:val="right" w:leader="dot" w:pos="8495"/>
-            </w:tabs>
-            <w:rPr>
-              <w:noProof/>
-              <w:lang w:eastAsia="es-ES"/>
-            </w:rPr>
-          </w:pPr>
-          <w:hyperlink w:anchor="_Toc373865124" w:history="1">
-            <w:r>
-              <w:rPr>
-                <w:rStyle w:val="Hipervnculo"/>
-                <w:noProof/>
-              </w:rPr>
-              <w:t>3.4.</w:t>
-            </w:r>
-            <w:r>
-              <w:rPr>
-                <w:noProof/>
-                <w:lang w:eastAsia="es-ES"/>
-              </w:rPr>
-              <w:tab/>
-            </w:r>
-            <w:r>
-              <w:rPr>
-                <w:rStyle w:val="Hipervnculo"/>
-                <w:noProof/>
-              </w:rPr>
-              <w:t>Constante competencia</w:t>
-            </w:r>
-            <w:r>
-              <w:rPr>
-                <w:noProof/>
-                <w:webHidden/>
-              </w:rPr>
-              <w:tab/>
-            </w:r>
-            <w:r>
-              <w:rPr>
-                <w:noProof/>
-                <w:webHidden/>
-              </w:rPr>
-              <w:fldChar w:fldCharType="begin"/>
-            </w:r>
-            <w:r>
-              <w:rPr>
-                <w:noProof/>
-                <w:webHidden/>
-              </w:rPr>
-              <w:instrText xml:space="preserve"> PAGEREF _Toc373865124 \h </w:instrText>
-            </w:r>
-            <w:r>
-              <w:rPr>
-                <w:noProof/>
-                <w:webHidden/>
-              </w:rPr>
-            </w:r>
-            <w:r>
-              <w:rPr>
-                <w:noProof/>
-                <w:webHidden/>
-              </w:rPr>
-              <w:fldChar w:fldCharType="separate"/>
-            </w:r>
-            <w:r>
-              <w:rPr>
-                <w:noProof/>
-                <w:webHidden/>
-              </w:rPr>
-              <w:t>24</w:t>
             </w:r>
             <w:r>
               <w:rPr>
@@ -2428,160 +2314,61 @@
           <w:pPr>
             <w:pStyle w:val="TDC2"/>
             <w:tabs>
-              <w:tab w:val="left" w:pos="660"/>
               <w:tab w:val="right" w:leader="dot" w:pos="8495"/>
             </w:tabs>
             <w:rPr>
               <w:noProof/>
-              <w:lang w:eastAsia="es-ES"/>
+              <w:lang w:val="es-ES" w:eastAsia="es-ES"/>
             </w:rPr>
           </w:pPr>
-          <w:hyperlink w:anchor="_Toc373865125" w:history="1">
+          <w:hyperlink w:anchor="_Toc373882285" w:history="1">
             <w:r>
               <w:rPr>
                 <w:rStyle w:val="Hipervnculo"/>
                 <w:noProof/>
               </w:rPr>
-              <w:t>4.</w:t>
-            </w:r>
-            <w:r>
-              <w:rPr>
-                <w:noProof/>
-                <w:lang w:eastAsia="es-ES"/>
+              <w:t>Smart devices</w:t>
+            </w:r>
+            <w:r>
+              <w:rPr>
+                <w:noProof/>
+                <w:webHidden/>
               </w:rPr>
               <w:tab/>
             </w:r>
             <w:r>
               <w:rPr>
-                <w:rStyle w:val="Hipervnculo"/>
-                <w:noProof/>
-              </w:rPr>
-              <w:t>Java Enterprise Edition</w:t>
-            </w:r>
-            <w:r>
-              <w:rPr>
                 <w:noProof/>
                 <w:webHidden/>
               </w:rPr>
-              <w:tab/>
+              <w:fldChar w:fldCharType="begin"/>
             </w:r>
             <w:r>
               <w:rPr>
                 <w:noProof/>
                 <w:webHidden/>
               </w:rPr>
-              <w:fldChar w:fldCharType="begin"/>
+              <w:instrText xml:space="preserve"> PAGEREF _Toc373882285 \h </w:instrText>
             </w:r>
             <w:r>
               <w:rPr>
                 <w:noProof/>
                 <w:webHidden/>
               </w:rPr>
-              <w:instrText xml:space="preserve"> PAGEREF _Toc373865125 \h </w:instrText>
             </w:r>
             <w:r>
               <w:rPr>
                 <w:noProof/>
                 <w:webHidden/>
               </w:rPr>
+              <w:fldChar w:fldCharType="separate"/>
             </w:r>
             <w:r>
               <w:rPr>
                 <w:noProof/>
                 <w:webHidden/>
               </w:rPr>
-              <w:fldChar w:fldCharType="separate"/>
-            </w:r>
-            <w:r>
-              <w:rPr>
-                <w:noProof/>
-                <w:webHidden/>
-              </w:rPr>
-              <w:t>25</w:t>
-            </w:r>
-            <w:r>
-              <w:rPr>
-                <w:noProof/>
-                <w:webHidden/>
-              </w:rPr>
-              <w:fldChar w:fldCharType="end"/>
-            </w:r>
-          </w:hyperlink>
-        </w:p>
-        <w:p>
-          <w:pPr>
-            <w:pStyle w:val="TDC2"/>
-            <w:tabs>
-              <w:tab w:val="left" w:pos="660"/>
-              <w:tab w:val="right" w:leader="dot" w:pos="8495"/>
-            </w:tabs>
-            <w:rPr>
-              <w:noProof/>
-              <w:lang w:eastAsia="es-ES"/>
-            </w:rPr>
-          </w:pPr>
-          <w:hyperlink w:anchor="_Toc373865126" w:history="1">
-            <w:r>
-              <w:rPr>
-                <w:rStyle w:val="Hipervnculo"/>
-                <w:noProof/>
-              </w:rPr>
-              <w:t>5.</w:t>
-            </w:r>
-            <w:r>
-              <w:rPr>
-                <w:noProof/>
-                <w:lang w:eastAsia="es-ES"/>
-              </w:rPr>
-              <w:tab/>
-            </w:r>
-            <w:r>
-              <w:rPr>
-                <w:rStyle w:val="Hipervnculo"/>
-                <w:noProof/>
-              </w:rPr>
-              <w:t>Smartdevices</w:t>
-            </w:r>
-            <w:r>
-              <w:rPr>
-                <w:noProof/>
-                <w:webHidden/>
-              </w:rPr>
-              <w:tab/>
-            </w:r>
-            <w:r>
-              <w:rPr>
-                <w:noProof/>
-                <w:webHidden/>
-              </w:rPr>
-              <w:fldChar w:fldCharType="begin"/>
-            </w:r>
-            <w:r>
-              <w:rPr>
-                <w:noProof/>
-                <w:webHidden/>
-              </w:rPr>
-              <w:instrText xml:space="preserve"> PAGEREF _Toc373865126 \h </w:instrText>
-            </w:r>
-            <w:r>
-              <w:rPr>
-                <w:noProof/>
-                <w:webHidden/>
-              </w:rPr>
-            </w:r>
-            <w:r>
-              <w:rPr>
-                <w:noProof/>
-                <w:webHidden/>
-              </w:rPr>
-              <w:fldChar w:fldCharType="separate"/>
-            </w:r>
-            <w:r>
-              <w:rPr>
-                <w:noProof/>
-                <w:webHidden/>
-              </w:rPr>
-              <w:t>26</w:t>
+              <w:t>21</w:t>
             </w:r>
             <w:r>
               <w:rPr>
@@ -2600,10 +2387,10 @@
             </w:tabs>
             <w:rPr>
               <w:noProof/>
-              <w:lang w:eastAsia="es-ES"/>
+              <w:lang w:val="es-ES" w:eastAsia="es-ES"/>
             </w:rPr>
           </w:pPr>
-          <w:hyperlink w:anchor="_Toc373865127" w:history="1">
+          <w:hyperlink w:anchor="_Toc373882286" w:history="1">
             <w:r>
               <w:rPr>
                 <w:rStyle w:val="Hipervnculo"/>
@@ -2630,7 +2417,7 @@
                 <w:noProof/>
                 <w:webHidden/>
               </w:rPr>
-              <w:instrText xml:space="preserve"> PAGEREF _Toc373865127 \h </w:instrText>
+              <w:instrText xml:space="preserve"> PAGEREF _Toc373882286 \h </w:instrText>
             </w:r>
             <w:r>
               <w:rPr>
@@ -2650,7 +2437,7 @@
                 <w:noProof/>
                 <w:webHidden/>
               </w:rPr>
-              <w:t>31</w:t>
+              <w:t>26</w:t>
             </w:r>
             <w:r>
               <w:rPr>
@@ -2669,10 +2456,10 @@
             </w:tabs>
             <w:rPr>
               <w:noProof/>
-              <w:lang w:eastAsia="es-ES"/>
+              <w:lang w:val="es-ES" w:eastAsia="es-ES"/>
             </w:rPr>
           </w:pPr>
-          <w:hyperlink w:anchor="_Toc373865128" w:history="1">
+          <w:hyperlink w:anchor="_Toc373882287" w:history="1">
             <w:r>
               <w:rPr>
                 <w:rStyle w:val="Hipervnculo"/>
@@ -2699,7 +2486,7 @@
                 <w:noProof/>
                 <w:webHidden/>
               </w:rPr>
-              <w:instrText xml:space="preserve"> PAGEREF _Toc373865128 \h </w:instrText>
+              <w:instrText xml:space="preserve"> PAGEREF _Toc373882287 \h </w:instrText>
             </w:r>
             <w:r>
               <w:rPr>
@@ -2719,7 +2506,7 @@
                 <w:noProof/>
                 <w:webHidden/>
               </w:rPr>
-              <w:t>32</w:t>
+              <w:t>27</w:t>
             </w:r>
             <w:r>
               <w:rPr>
@@ -2756,7 +2543,7 @@
       <w:pPr>
         <w:pStyle w:val="Ttulo1"/>
       </w:pPr>
-      <w:bookmarkStart w:id="1" w:name="_Toc373865104"/>
+      <w:bookmarkStart w:id="1" w:name="_Toc373882264"/>
       <w:r>
         <w:lastRenderedPageBreak/>
         <w:t>Resumen</w:t>
@@ -2906,7 +2693,7 @@
       <w:pPr>
         <w:pStyle w:val="Ttulo2"/>
       </w:pPr>
-      <w:bookmarkStart w:id="2" w:name="_Toc373865105"/>
+      <w:bookmarkStart w:id="2" w:name="_Toc373882265"/>
       <w:r>
         <w:t>Palabras clave</w:t>
       </w:r>
@@ -2960,30 +2747,148 @@
       <w:pPr>
         <w:pStyle w:val="Ttulo1"/>
       </w:pPr>
-      <w:bookmarkStart w:id="3" w:name="_Toc373865106"/>
+      <w:bookmarkStart w:id="3" w:name="_Toc373882266"/>
       <w:r>
         <w:lastRenderedPageBreak/>
         <w:t>Introducción</w:t>
       </w:r>
       <w:bookmarkEnd w:id="3"/>
     </w:p>
+    <w:p>
+      <w:pPr>
+        <w:spacing w:after="0"/>
+      </w:pPr>
+      <w:r>
+        <w:t>En los últimos años el creciente incremento que ha tenido tanto la cantidad de dispositivos móviles, como el número de usuarios de internet, han hecho de este ultimo un excelente lugar en donde promocionarse, vender y proyectarse internacionalmente para los proveedores, que sin importar el capital inicial pueden competir con grandes proveedores sin tantas desventajas; y un lugar donde encontrar ofertas variadas desde la comodidad del hogar para los clientes.</w:t>
+      </w:r>
+    </w:p>
+    <w:p>
+      <w:pPr>
+        <w:spacing w:after="0"/>
+      </w:pPr>
+    </w:p>
+    <w:p>
+      <w:pPr>
+        <w:spacing w:after="0"/>
+      </w:pPr>
+      <w:r>
+        <w:t xml:space="preserve">Hoy en día, la mayoría de las empresas que tradicionalmente ofrecían sus productos en locales de atención al público se están sumando a esta tendencia de ofrecer sus productos tanto de manera tradicional como directamente desde internet a través de algún Marketplace ya existente, o creando su propio Marketplace especifico. </w:t>
+      </w:r>
+    </w:p>
+    <w:p>
+      <w:pPr>
+        <w:spacing w:after="0"/>
+      </w:pPr>
+    </w:p>
+    <w:p>
+      <w:pPr>
+        <w:spacing w:after="0"/>
+      </w:pPr>
+      <w:r>
+        <w:t xml:space="preserve">Esta nueva tendencia, implica grandes desafíos tanto para los proveedores, cuya filosofía de trabajo está siendo drásticamente cambiada y deberán aclimatarse rápidamente para continuar siendo rentables ya que la competencia puede llegar de cualquier parte del mundo atreves de sitios internacionales como Amazon.com, e-bay.com, entre otros tantos; como para las personas involucradas en el desarrollo de estas aplicaciones, ya que las mismas manejan sumas de dinero cada vez mas importantes lo que supone riesgos importantes si no se cuentan con medidas de seguridad cada vez más exigentes. </w:t>
+      </w:r>
+    </w:p>
+    <w:p>
+      <w:pPr>
+        <w:spacing w:after="0"/>
+      </w:pPr>
+    </w:p>
+    <w:p>
+      <w:pPr>
+        <w:spacing w:after="0"/>
+      </w:pPr>
+      <w:r>
+        <w:t xml:space="preserve">Se plantea en este trabajo la inquietud de investigar sobre este nuevo uso de la tecnología, cuáles son sus pros y sus contras, diferentes casos de éxito en Uruguay y el mundo. </w:t>
+      </w:r>
+    </w:p>
     <w:p/>
     <w:p>
       <w:pPr>
         <w:pStyle w:val="Ttulo2"/>
       </w:pPr>
-      <w:bookmarkStart w:id="4" w:name="_Toc373865107"/>
+      <w:bookmarkStart w:id="4" w:name="_Toc373882267"/>
       <w:r>
         <w:t>Objetivos y resultados esperados</w:t>
       </w:r>
       <w:bookmarkEnd w:id="4"/>
     </w:p>
-    <w:p/>
+    <w:p>
+      <w:pPr>
+        <w:spacing w:after="0"/>
+      </w:pPr>
+      <w:r>
+        <w:t xml:space="preserve">El objetivo del proyecto consiste en realizar el análisis, diseño e implementación de un Marketplace tanto web como para dispositivos móviles Android. </w:t>
+      </w:r>
+    </w:p>
+    <w:p>
+      <w:r>
+        <w:t>Como solución final se espera un Marketplace web en el que se podrán registrar distintos tipos de usuarios; los proveedores, quienes podrán poner diversos tipos de contenidos a disposición de otros usuarios, tanto sean de forma gratuita como a la venta. Y los clientes que podrán adquirir los contenidos, comentarlos, puntuarlos, entre otras tantas acciones. La solución va a ir acompañada de una aplicación nativa Android, con la cual los usuarios puedan ver y/o adquirir los contenidos del sistema, agregar a favoritos, y más. Con la ventaja de que podrán acceder a las listas de contenidos sin necesidad de estar conectados constantemente a internet. Al tratarse de una aplicación dirigida a compra/descarga de contenidos, la interfaz deberá ser amigable con el usuario y llamativa para que el mismo se sienta cómodo utilizándola y decida continuar utilizándola.</w:t>
+      </w:r>
+    </w:p>
+    <w:p>
+      <w:pPr>
+        <w:spacing w:after="0"/>
+      </w:pPr>
+      <w:r>
+        <w:t xml:space="preserve">En el capitulo </w:t>
+      </w:r>
+      <w:r>
+        <w:rPr>
+          <w:b/>
+        </w:rPr>
+        <w:t>Estado del Arte</w:t>
+      </w:r>
+      <w:r>
+        <w:t xml:space="preserve">, se presenta un marco conceptual que servirá de base teórica para comprender los capítulos posteriores. </w:t>
+      </w:r>
+    </w:p>
+    <w:p>
+      <w:r>
+        <w:t xml:space="preserve">En el capitulo </w:t>
+      </w:r>
+      <w:r>
+        <w:rPr>
+          <w:b/>
+          <w:i/>
+        </w:rPr>
+        <w:t>Desarrollo del proyecto</w:t>
+      </w:r>
+      <w:r>
+        <w:t xml:space="preserve">, se detalla el proceso de desarrollo y evolución del proyecto. En el capítulo </w:t>
+      </w:r>
+      <w:r>
+        <w:rPr>
+          <w:b/>
+          <w:i/>
+        </w:rPr>
+        <w:t>Conclusiones</w:t>
+      </w:r>
+      <w:r>
+        <w:t xml:space="preserve">, se analizan los resultados obtenidos y el trabajo realizado. Por último en la sección de </w:t>
+      </w:r>
+      <w:r>
+        <w:rPr>
+          <w:b/>
+          <w:i/>
+        </w:rPr>
+        <w:t>trabajos a futuro</w:t>
+      </w:r>
+      <w:r>
+        <w:t xml:space="preserve"> se analiza cómo puede ser continuado </w:t>
+      </w:r>
+      <w:r>
+        <w:lastRenderedPageBreak/>
+        <w:t xml:space="preserve">el estudio. </w:t>
+      </w:r>
+      <w:r>
+        <w:cr/>
+      </w:r>
+    </w:p>
     <w:p>
       <w:pPr>
         <w:pStyle w:val="Ttulo1"/>
       </w:pPr>
-      <w:bookmarkStart w:id="5" w:name="_Toc373865108"/>
+      <w:bookmarkStart w:id="5" w:name="_Toc373882268"/>
       <w:r>
         <w:t>Estado del arte</w:t>
       </w:r>
@@ -2998,7 +2903,7 @@
         </w:rPr>
       </w:pPr>
       <w:bookmarkStart w:id="6" w:name="_Toc366690004"/>
-      <w:bookmarkStart w:id="7" w:name="_Toc373865109"/>
+      <w:bookmarkStart w:id="7" w:name="_Toc373882269"/>
       <w:r>
         <w:t>E-commerce</w:t>
       </w:r>
@@ -3017,7 +2922,42 @@
           <w:sz w:val="20"/>
           <w:szCs w:val="20"/>
         </w:rPr>
-        <w:t>El objetivo de este informe es adentrarnos en el mundo de los marketplaces, en el marco del desarrollo del proyecto de Tecnólogo informático. No podemos hablar de marketplaces sin antes mencionar generalidades del concepto de E-commerce. En los siguientes párrafos damos una noción general del concepto de comercio electrónico, así como algunas características y clasificaciones.</w:t>
+        <w:t xml:space="preserve">El objetivo de este informe es adentrarnos en el mundo de los </w:t>
+      </w:r>
+      <w:r>
+        <w:rPr>
+          <w:sz w:val="20"/>
+          <w:szCs w:val="20"/>
+        </w:rPr>
+        <w:t>M</w:t>
+      </w:r>
+      <w:r>
+        <w:rPr>
+          <w:sz w:val="20"/>
+          <w:szCs w:val="20"/>
+        </w:rPr>
+        <w:t>arketplaces</w:t>
+      </w:r>
+      <w:r>
+        <w:rPr>
+          <w:sz w:val="20"/>
+          <w:szCs w:val="20"/>
+        </w:rPr>
+        <w:t xml:space="preserve">, en el marco del desarrollo del proyecto de Tecnólogo informático. No podemos hablar de </w:t>
+      </w:r>
+      <w:r>
+        <w:rPr>
+          <w:sz w:val="20"/>
+          <w:szCs w:val="20"/>
+        </w:rPr>
+        <w:t>Marketplaces</w:t>
+      </w:r>
+      <w:r>
+        <w:rPr>
+          <w:sz w:val="20"/>
+          <w:szCs w:val="20"/>
+        </w:rPr>
+        <w:t xml:space="preserve"> sin antes mencionar generalidades del concepto de E-commerce. En los siguientes párrafos damos una noción general del concepto de comercio electrónico, así como algunas características y clasificaciones.</w:t>
       </w:r>
     </w:p>
     <w:p>
@@ -3025,7 +2965,7 @@
         <w:pStyle w:val="Ttulo3"/>
       </w:pPr>
       <w:bookmarkStart w:id="8" w:name="_Toc366690005"/>
-      <w:bookmarkStart w:id="9" w:name="_Toc373865110"/>
+      <w:bookmarkStart w:id="9" w:name="_Toc373882270"/>
       <w:r>
         <w:t>Definición</w:t>
       </w:r>
@@ -3070,7 +3010,7 @@
         <w:pStyle w:val="Ttulo2"/>
       </w:pPr>
       <w:bookmarkStart w:id="10" w:name="_Toc366690006"/>
-      <w:bookmarkStart w:id="11" w:name="_Toc373865111"/>
+      <w:bookmarkStart w:id="11" w:name="_Toc373882271"/>
       <w:r>
         <w:t>Características del comercio electrónico</w:t>
       </w:r>
@@ -3224,7 +3164,7 @@
           <w:sz w:val="20"/>
           <w:szCs w:val="20"/>
         </w:rPr>
-        <w:t xml:space="preserve">En la actualidad podemos distinguir dos tipos de mercado que conviven y en algunos casos se complementan entre sí, cada uno de estos goza de características diferentes tanto en lo que se refiere a su funcionamiento como al papel de los agentes </w:t>
+        <w:t xml:space="preserve">En la actualidad podemos distinguir dos tipos de mercado que conviven y en algunos casos se complementan entre sí, cada uno de estos goza de características diferentes tanto en lo que se refiere a su funcionamiento como al papel de los agentes que lo componen; éstos son: el mercado tradicional o convencional y el mercado electrónico o virtual. El mercado convencional se basa en la interacción física entre un vendedor y un comprador, también en un lugar físicamente determinado. El contacto entre ambos permite que el  vendedor tenga un mayor </w:t>
       </w:r>
       <w:r>
         <w:rPr>
@@ -3232,7 +3172,7 @@
           <w:szCs w:val="20"/>
         </w:rPr>
         <w:lastRenderedPageBreak/>
-        <w:t>que lo componen; éstos son: el mercado tradicional o convencional y el mercado electrónico o virtual. El mercado convencional se basa en la interacción física entre un vendedor y un comprador, también en un lugar físicamente determinado. El contacto entre ambos permite que el  vendedor tenga un mayor conocimiento de las necesidades del cliente y por lo tanto pueda utilizar las herramientas necesarias para atraerlo hacia su o sus establecimientos.</w:t>
+        <w:t>conocimiento de las necesidades del cliente y por lo tanto pueda utilizar las herramientas necesarias para atraerlo hacia su o sus establecimientos.</w:t>
       </w:r>
     </w:p>
     <w:p>
@@ -3264,7 +3204,7 @@
         <w:pStyle w:val="Ttulo3"/>
       </w:pPr>
       <w:bookmarkStart w:id="12" w:name="_Toc366690007"/>
-      <w:bookmarkStart w:id="13" w:name="_Toc373865112"/>
+      <w:bookmarkStart w:id="13" w:name="_Toc373882272"/>
       <w:r>
         <w:t>Clasificación del comercio electrónico</w:t>
       </w:r>
@@ -3305,7 +3245,21 @@
           <w:sz w:val="20"/>
           <w:szCs w:val="20"/>
         </w:rPr>
-        <w:t xml:space="preserve"> entre empresas (b2b) , el</w:t>
+        <w:t xml:space="preserve"> entre empresas (b2b</w:t>
+      </w:r>
+      <w:r>
+        <w:rPr>
+          <w:sz w:val="20"/>
+          <w:szCs w:val="20"/>
+        </w:rPr>
+        <w:t>),</w:t>
+      </w:r>
+      <w:r>
+        <w:rPr>
+          <w:sz w:val="20"/>
+          <w:szCs w:val="20"/>
+        </w:rPr>
+        <w:t xml:space="preserve"> el</w:t>
       </w:r>
       <w:r>
         <w:rPr>
@@ -3365,8 +3319,9 @@
         <w:pStyle w:val="Ttulo2"/>
       </w:pPr>
       <w:bookmarkStart w:id="14" w:name="_Toc366690008"/>
-      <w:bookmarkStart w:id="15" w:name="_Toc373865113"/>
-      <w:r>
+      <w:bookmarkStart w:id="15" w:name="_Toc373882273"/>
+      <w:r>
+        <w:lastRenderedPageBreak/>
         <w:t>Marketplaces</w:t>
       </w:r>
       <w:bookmarkEnd w:id="14"/>
@@ -3444,7 +3399,28 @@
           <w:sz w:val="20"/>
           <w:szCs w:val="20"/>
         </w:rPr>
-        <w:t>El marketplace ofrece un modelo en el que todos los participantes salen ganando beneficiándose de los nuevos negocios colaborativos que sustenta:</w:t>
+        <w:t xml:space="preserve">El </w:t>
+      </w:r>
+      <w:r>
+        <w:rPr>
+          <w:sz w:val="20"/>
+          <w:szCs w:val="20"/>
+        </w:rPr>
+        <w:t>M</w:t>
+      </w:r>
+      <w:r>
+        <w:rPr>
+          <w:sz w:val="20"/>
+          <w:szCs w:val="20"/>
+        </w:rPr>
+        <w:t>arketplace</w:t>
+      </w:r>
+      <w:r>
+        <w:rPr>
+          <w:sz w:val="20"/>
+          <w:szCs w:val="20"/>
+        </w:rPr>
+        <w:t xml:space="preserve"> ofrece un modelo en el que todos los participantes salen ganando beneficiándose de los nuevos negocios colaborativos que sustenta:</w:t>
       </w:r>
     </w:p>
     <w:p>
@@ -3538,9 +3514,15 @@
         <w:pStyle w:val="Ttulo3"/>
       </w:pPr>
       <w:bookmarkStart w:id="16" w:name="_Toc366690010"/>
-      <w:bookmarkStart w:id="17" w:name="_Toc373865115"/>
-      <w:r>
-        <w:t>¿Qué ofrecen los marketplaces?</w:t>
+      <w:bookmarkStart w:id="17" w:name="_Toc373882274"/>
+      <w:r>
+        <w:t xml:space="preserve">¿Qué ofrecen los </w:t>
+      </w:r>
+      <w:r>
+        <w:t>Marketplaces</w:t>
+      </w:r>
+      <w:r>
+        <w:t>?</w:t>
       </w:r>
       <w:bookmarkEnd w:id="16"/>
       <w:bookmarkEnd w:id="17"/>
@@ -3558,7 +3540,21 @@
           <w:sz w:val="20"/>
           <w:szCs w:val="20"/>
         </w:rPr>
-        <w:t xml:space="preserve">Mediante una infraestructura tecnológica común, neutral, segura y fiable, los marketplaces aportan un conjunto de servicios y herramientas específicamente estudiados y diseñados para reducir costes y aumentar la eficiencia en la comercialización de productos y servicios. </w:t>
+        <w:t xml:space="preserve">Mediante una infraestructura tecnológica común, neutral, segura y fiable, los </w:t>
+      </w:r>
+      <w:r>
+        <w:rPr>
+          <w:sz w:val="20"/>
+          <w:szCs w:val="20"/>
+        </w:rPr>
+        <w:t>Marketplaces</w:t>
+      </w:r>
+      <w:r>
+        <w:rPr>
+          <w:sz w:val="20"/>
+          <w:szCs w:val="20"/>
+        </w:rPr>
+        <w:t xml:space="preserve"> aportan un conjunto de servicios y herramientas específicamente estudiados y diseñados para reducir costes y aumentar la eficiencia en la comercialización de productos y servicios. </w:t>
       </w:r>
     </w:p>
     <w:p>
@@ -3590,6 +3586,7 @@
       <w:r>
         <w:rPr>
           <w:noProof/>
+          <w:lang w:val="es-ES" w:eastAsia="es-ES"/>
         </w:rPr>
         <w:lastRenderedPageBreak/>
         <w:drawing>
@@ -3716,7 +3713,7 @@
         <w:t xml:space="preserve"> </w:t>
       </w:r>
       <w:bookmarkStart w:id="19" w:name="_Toc366690011"/>
-      <w:bookmarkStart w:id="20" w:name="_Toc373865116"/>
+      <w:bookmarkStart w:id="20" w:name="_Toc373882275"/>
       <w:r>
         <w:t>Beneficios para las empresas</w:t>
       </w:r>
@@ -3738,7 +3735,23 @@
           <w:sz w:val="20"/>
           <w:szCs w:val="20"/>
         </w:rPr>
-        <w:t>Vale destacar que sin duda alguna los marketplaces traen, a las empresas que lo implementan como modelo de comercio electrónico, una serie de ventajas tanto en el ámbito comercial como el ámbito administrativo</w:t>
+        <w:t xml:space="preserve">Vale destacar que sin duda alguna los </w:t>
+      </w:r>
+      <w:r>
+        <w:rPr>
+          <w:rFonts w:cstheme="minorHAnsi"/>
+          <w:sz w:val="20"/>
+          <w:szCs w:val="20"/>
+        </w:rPr>
+        <w:t>Marketplaces</w:t>
+      </w:r>
+      <w:r>
+        <w:rPr>
+          <w:rFonts w:cstheme="minorHAnsi"/>
+          <w:sz w:val="20"/>
+          <w:szCs w:val="20"/>
+        </w:rPr>
+        <w:t xml:space="preserve"> traen, a las empresas que lo implementan como modelo de comercio electrónico, una serie de ventajas tanto en el ámbito comercial como el ámbito administrativo</w:t>
       </w:r>
       <w:r>
         <w:rPr>
@@ -3764,7 +3777,23 @@
           <w:sz w:val="20"/>
           <w:szCs w:val="20"/>
         </w:rPr>
-        <w:t>Para las empresas compradoras, como beneficios comerciales, un marketplace brinda un mayor acceso a los proveedores, a los productos y servicios, acceso a productos y servicios especializados difíciles de encontrar, acceso a información relacionada a los bienes y servicios que consume así como una negociación dinámica y transparente al momento de operar.</w:t>
+        <w:t xml:space="preserve">Para las empresas compradoras, como beneficios comerciales, un </w:t>
+      </w:r>
+      <w:r>
+        <w:rPr>
+          <w:rFonts w:cstheme="minorHAnsi"/>
+          <w:sz w:val="20"/>
+          <w:szCs w:val="20"/>
+        </w:rPr>
+        <w:t>Marketplace</w:t>
+      </w:r>
+      <w:r>
+        <w:rPr>
+          <w:rFonts w:cstheme="minorHAnsi"/>
+          <w:sz w:val="20"/>
+          <w:szCs w:val="20"/>
+        </w:rPr>
+        <w:t xml:space="preserve"> brinda un mayor acceso a los proveedores, a los productos y servicios, acceso a productos y servicios especializados difíciles de encontrar, acceso a información relacionada a los bienes y servicios que consume así como una negociación dinámica y transparente al momento de operar.</w:t>
       </w:r>
       <w:r>
         <w:rPr>
@@ -3824,7 +3853,7 @@
         <w:pStyle w:val="Ttulo3"/>
       </w:pPr>
       <w:bookmarkStart w:id="21" w:name="_Toc366690012"/>
-      <w:bookmarkStart w:id="22" w:name="_Toc373865117"/>
+      <w:bookmarkStart w:id="22" w:name="_Toc373882276"/>
       <w:r>
         <w:t>Medios de pago y seguridad</w:t>
       </w:r>
@@ -3982,7 +4011,7 @@
         <w:t xml:space="preserve"> </w:t>
       </w:r>
       <w:bookmarkStart w:id="23" w:name="_Toc366690013"/>
-      <w:bookmarkStart w:id="24" w:name="_Toc373865118"/>
+      <w:bookmarkStart w:id="24" w:name="_Toc373882277"/>
       <w:r>
         <w:rPr>
           <w:szCs w:val="29"/>
@@ -4023,7 +4052,27 @@
           <w:szCs w:val="20"/>
           <w:lang w:val="es-UY"/>
         </w:rPr>
-        <w:t>De acuerdo con la firma de investigación IDC, en 2014 se venderán 1,700 millones de dispositivos inteligentes. Además, las ventas combinadas de PC, tablets y teléfonos inteligentes subirán con respecto a 2013. De esos 1,700 millones de dispositivos, 1,000 millones se venderán en los mercados emergentes. China, India, Brasil y Rusia serán el destino de alrededor de 662 millones de dispositivos, por un valor de más de 206,000 millones de dólares. Por su parte, los mercados desarrollados contarán con cerca de 650 millones de unidades vendidas. Estados Unidos, Reino Unido y Japón registrarán unas ventas de más de 400 millones de dispositivos, valorados en conjunto en 204,000 millones de dólares. Cabe señalar que, de los 1,700 millones de dispositivos inteligentes que se venderán el próximo año, más de 1,400 millones serán smartphones y tablets según las previsiones de IDC. Lo que significa un creciente número de posibles compradores para los marketplaces.</w:t>
+        <w:t xml:space="preserve">De acuerdo con la firma de investigación IDC, en 2014 se venderán 1,700 millones de dispositivos inteligentes. Además, las ventas combinadas de PC, tablets y teléfonos inteligentes subirán con respecto a 2013. De esos 1,700 millones de dispositivos, 1,000 millones se venderán en los mercados emergentes. China, India, Brasil y Rusia serán el destino de alrededor de 662 millones de dispositivos, por un valor de más de 206,000 millones de dólares. Por su parte, los mercados desarrollados contarán con cerca de 650 millones de unidades vendidas. Estados Unidos, Reino Unido y Japón registrarán unas ventas de más de 400 millones de dispositivos, valorados en conjunto en 204,000 millones de dólares. Cabe señalar que, de los 1,700 millones de dispositivos inteligentes que se venderán el próximo año, más de 1,400 millones serán smartphones y tablets según las previsiones de IDC. Lo que significa un creciente número de posibles compradores para los </w:t>
+      </w:r>
+      <w:r>
+        <w:rPr>
+          <w:rFonts w:ascii="Calibri" w:hAnsi="Calibri" w:cs="Calibri"/>
+          <w:color w:val="000000"/>
+          <w:sz w:val="20"/>
+          <w:szCs w:val="20"/>
+          <w:lang w:val="es-UY"/>
+        </w:rPr>
+        <w:t>Marketplaces</w:t>
+      </w:r>
+      <w:r>
+        <w:rPr>
+          <w:rFonts w:ascii="Calibri" w:hAnsi="Calibri" w:cs="Calibri"/>
+          <w:color w:val="000000"/>
+          <w:sz w:val="20"/>
+          <w:szCs w:val="20"/>
+          <w:lang w:val="es-UY"/>
+        </w:rPr>
+        <w:t>.</w:t>
       </w:r>
     </w:p>
     <w:p>
@@ -4229,9 +4278,12 @@
         <w:pStyle w:val="Ttulo3"/>
       </w:pPr>
       <w:bookmarkStart w:id="25" w:name="_Toc366690014"/>
-      <w:bookmarkStart w:id="26" w:name="_Toc373865119"/>
-      <w:r>
-        <w:t>Situación de los marketplace</w:t>
+      <w:bookmarkStart w:id="26" w:name="_Toc373882278"/>
+      <w:r>
+        <w:t xml:space="preserve">Situación de los </w:t>
+      </w:r>
+      <w:r>
+        <w:t>Marketplace</w:t>
       </w:r>
       <w:r>
         <w:t>s</w:t>
@@ -4635,7 +4687,6 @@
         <w:pStyle w:val="Ttulo2"/>
       </w:pPr>
       <w:bookmarkStart w:id="27" w:name="_Toc366690015"/>
-      <w:bookmarkStart w:id="28" w:name="_Toc373865120"/>
     </w:p>
     <w:p>
       <w:pPr>
@@ -4644,6 +4695,7 @@
           <w:i/>
         </w:rPr>
       </w:pPr>
+      <w:bookmarkStart w:id="28" w:name="_Toc373882279"/>
       <w:r>
         <w:t>Casos de estudio</w:t>
       </w:r>
@@ -4655,7 +4707,7 @@
         <w:pStyle w:val="Ttulo3"/>
       </w:pPr>
       <w:bookmarkStart w:id="29" w:name="_Toc366690016"/>
-      <w:bookmarkStart w:id="30" w:name="_Toc373865121"/>
+      <w:bookmarkStart w:id="30" w:name="_Toc373882280"/>
       <w:r>
         <w:t>Amazon Marketplace</w:t>
       </w:r>
@@ -5251,7 +5303,28 @@
           <w:sz w:val="20"/>
           <w:szCs w:val="20"/>
         </w:rPr>
-        <w:t>Jeff Bezos entiende la desconfianza que puede generar la realización de operaciones comerciales a través de Internet por posibles fraudes electrónicos, por ello sabe que la clave de ganar la confianza de los usuarios es invertir recursos en la seguridad en las operaciones realizadas en su E-comerce. Entre algunos de los métodos que Amazon consideró efectivos para atacar esta problemática se encuentran la utilización de protocolos seguros (SSL, SET, etc.) para realización de operaciones, firma digital, entre otros.</w:t>
+        <w:t>Jeff Bezos entiende la desconfianza que puede generar la realización de operaciones comerciales a través de Internet por posibles fraudes electrónicos, por ello sabe que la clave de ganar la confianza de los usuarios es invertir recursos en la seguridad en las operaciones realizadas en su E-com</w:t>
+      </w:r>
+      <w:r>
+        <w:rPr>
+          <w:sz w:val="20"/>
+          <w:szCs w:val="20"/>
+        </w:rPr>
+        <w:t>m</w:t>
+      </w:r>
+      <w:r>
+        <w:rPr>
+          <w:sz w:val="20"/>
+          <w:szCs w:val="20"/>
+        </w:rPr>
+        <w:t xml:space="preserve">erce. </w:t>
+      </w:r>
+      <w:r>
+        <w:rPr>
+          <w:sz w:val="20"/>
+          <w:szCs w:val="20"/>
+        </w:rPr>
+        <w:t>Entre algunos de los métodos que Amazon consideró efectivos para atacar esta problemática se encuentran la utilización de protocolos seguros (SSL, SET, etc.) para realización de operaciones, firma digital, entre otros.</w:t>
       </w:r>
     </w:p>
     <w:p>
@@ -5532,7 +5605,7 @@
         <w:pStyle w:val="Ttulo3"/>
       </w:pPr>
       <w:bookmarkStart w:id="31" w:name="_Toc366690017"/>
-      <w:bookmarkStart w:id="32" w:name="_Toc373865122"/>
+      <w:bookmarkStart w:id="32" w:name="_Toc373882281"/>
       <w:r>
         <w:t>App Store</w:t>
       </w:r>
@@ -6046,7 +6119,7 @@
         </w:rPr>
       </w:pPr>
       <w:bookmarkStart w:id="33" w:name="_Toc366690018"/>
-      <w:bookmarkStart w:id="34" w:name="_Toc373865123"/>
+      <w:bookmarkStart w:id="34" w:name="_Toc373882282"/>
       <w:r>
         <w:t>Google Play Store</w:t>
       </w:r>
@@ -6102,7 +6175,21 @@
           <w:sz w:val="20"/>
           <w:szCs w:val="20"/>
         </w:rPr>
-        <w:t>Este marketplace está enteramente desarrollado para la nube (cloud-based) por lo que toda tu música, películas, libros y aplicaciones son alojadas en la web, siempre disponibles sin tener que preocuparte por perdida de datos o por moverlos entre dispositivos.</w:t>
+        <w:t xml:space="preserve">Este </w:t>
+      </w:r>
+      <w:r>
+        <w:rPr>
+          <w:sz w:val="20"/>
+          <w:szCs w:val="20"/>
+        </w:rPr>
+        <w:t>Marketplace</w:t>
+      </w:r>
+      <w:r>
+        <w:rPr>
+          <w:sz w:val="20"/>
+          <w:szCs w:val="20"/>
+        </w:rPr>
+        <w:t xml:space="preserve"> está enteramente desarrollado para la nube (cloud-based) por lo que toda tu música, películas, libros y aplicaciones son alojadas en la web, siempre disponibles sin tener que preocuparte por perdida de datos o por moverlos entre dispositivos.</w:t>
       </w:r>
     </w:p>
     <w:p>
@@ -6669,7 +6756,7 @@
         <w:pStyle w:val="Ttulo3"/>
       </w:pPr>
       <w:bookmarkStart w:id="35" w:name="_Toc366690019"/>
-      <w:bookmarkStart w:id="36" w:name="_Toc373865124"/>
+      <w:bookmarkStart w:id="36" w:name="_Toc373882283"/>
       <w:r>
         <w:t>Constante competencia</w:t>
       </w:r>
@@ -6709,7 +6796,34 @@
           <w:szCs w:val="20"/>
           <w:lang w:val="es-UY"/>
         </w:rPr>
-        <w:t> surgió en 2008 y actualmente sólo funciona en dispositivos que cuenten con Android inferior al 2.1; superior a eso  ya es Google Play, denominada así en 2012, la tienda de descargas para smartophones con lo mejor de Android.</w:t>
+        <w:t xml:space="preserve"> surgió en 2008 y actualmente sólo funciona en dispositivos que cuenten con Android inferior al 2.1; superior a eso  ya es Google Play, denominada así en 2012, la tienda de descargas para </w:t>
+      </w:r>
+      <w:r>
+        <w:rPr>
+          <w:rFonts w:asciiTheme="minorHAnsi" w:hAnsiTheme="minorHAnsi" w:cstheme="minorHAnsi"/>
+          <w:sz w:val="20"/>
+          <w:szCs w:val="20"/>
+          <w:lang w:val="es-UY"/>
+        </w:rPr>
+        <w:t>S</w:t>
+      </w:r>
+      <w:r>
+        <w:rPr>
+          <w:rFonts w:asciiTheme="minorHAnsi" w:hAnsiTheme="minorHAnsi" w:cstheme="minorHAnsi"/>
+          <w:sz w:val="20"/>
+          <w:szCs w:val="20"/>
+          <w:lang w:val="es-UY"/>
+        </w:rPr>
+        <w:t>martophones</w:t>
+      </w:r>
+      <w:r>
+        <w:rPr>
+          <w:rFonts w:asciiTheme="minorHAnsi" w:hAnsiTheme="minorHAnsi" w:cstheme="minorHAnsi"/>
+          <w:sz w:val="20"/>
+          <w:szCs w:val="20"/>
+          <w:lang w:val="es-UY"/>
+        </w:rPr>
+        <w:t xml:space="preserve"> con lo mejor de Android.</w:t>
       </w:r>
       <w:r>
         <w:rPr>
@@ -6986,7 +7100,7 @@
         <w:pStyle w:val="Ttulo2"/>
       </w:pPr>
       <w:bookmarkStart w:id="37" w:name="_Toc366690020"/>
-      <w:bookmarkStart w:id="38" w:name="_Toc373865125"/>
+      <w:bookmarkStart w:id="38" w:name="_Toc373882284"/>
       <w:r>
         <w:t>Java Enterprise Edition</w:t>
       </w:r>
@@ -7608,7 +7722,7 @@
         <w:pStyle w:val="Ttulo2"/>
       </w:pPr>
       <w:bookmarkStart w:id="40" w:name="_Toc366690021"/>
-      <w:bookmarkStart w:id="41" w:name="_Toc373865126"/>
+      <w:bookmarkStart w:id="41" w:name="_Toc373882285"/>
       <w:bookmarkEnd w:id="39"/>
       <w:r>
         <w:t>Smart</w:t>
@@ -7886,6 +8000,7 @@
           <w:noProof/>
           <w:sz w:val="18"/>
           <w:szCs w:val="18"/>
+          <w:lang w:val="es-ES" w:eastAsia="es-ES"/>
         </w:rPr>
         <w:drawing>
           <wp:inline distT="0" distB="0" distL="0" distR="0">
@@ -8019,6 +8134,7 @@
       <w:r>
         <w:rPr>
           <w:noProof/>
+          <w:lang w:val="es-ES" w:eastAsia="es-ES"/>
         </w:rPr>
         <w:drawing>
           <wp:inline distT="0" distB="0" distL="0" distR="0">
@@ -8125,6 +8241,7 @@
           <w:b/>
           <w:noProof/>
           <w:u w:val="single"/>
+          <w:lang w:val="es-ES" w:eastAsia="es-ES"/>
         </w:rPr>
         <w:lastRenderedPageBreak/>
         <w:drawing>
@@ -8409,6 +8526,7 @@
           <w:noProof/>
           <w:sz w:val="18"/>
           <w:szCs w:val="18"/>
+          <w:lang w:val="es-ES" w:eastAsia="es-ES"/>
         </w:rPr>
         <w:lastRenderedPageBreak/>
         <w:drawing>
@@ -8991,7 +9109,7 @@
         <w:pStyle w:val="Ttulo1"/>
       </w:pPr>
       <w:bookmarkStart w:id="46" w:name="_Toc366690022"/>
-      <w:bookmarkStart w:id="47" w:name="_Toc373865127"/>
+      <w:bookmarkStart w:id="47" w:name="_Toc373882286"/>
       <w:r>
         <w:lastRenderedPageBreak/>
         <w:t>Glosario</w:t>
@@ -11774,7 +11892,7 @@
         <w:pStyle w:val="Ttulo1"/>
       </w:pPr>
       <w:bookmarkStart w:id="69" w:name="_Toc366690023"/>
-      <w:bookmarkStart w:id="70" w:name="_Toc373865128"/>
+      <w:bookmarkStart w:id="70" w:name="_Toc373882287"/>
       <w:bookmarkEnd w:id="51"/>
       <w:bookmarkEnd w:id="61"/>
       <w:bookmarkEnd w:id="65"/>
@@ -13462,7 +13580,7 @@
                     <w:color w:val="FFFFFF" w:themeColor="background1"/>
                     <w:sz w:val="32"/>
                   </w:rPr>
-                  <w:t>20</w:t>
+                  <w:t>18</w:t>
                 </w:r>
                 <w:r>
                   <w:rPr>
@@ -14060,7 +14178,7 @@
     <w:nsid w:val="70640213"/>
     <w:multiLevelType w:val="hybridMultilevel"/>
     <w:tmpl w:val="C914C2EE"/>
-    <w:lvl w:ilvl="0">
+    <w:lvl w:ilvl="0" w:tplc="43EAEFEC">
       <w:start w:val="1"/>
       <w:numFmt w:val="decimal"/>
       <w:lvlText w:val="%1."/>
@@ -14069,7 +14187,7 @@
         <w:ind w:left="720" w:hanging="360"/>
       </w:pPr>
     </w:lvl>
-    <w:lvl w:ilvl="1" w:tentative="1">
+    <w:lvl w:ilvl="1" w:tplc="CC2660CA" w:tentative="1">
       <w:start w:val="1"/>
       <w:numFmt w:val="lowerLetter"/>
       <w:lvlText w:val="%2."/>
@@ -14078,7 +14196,7 @@
         <w:ind w:left="1440" w:hanging="360"/>
       </w:pPr>
     </w:lvl>
-    <w:lvl w:ilvl="2" w:tentative="1">
+    <w:lvl w:ilvl="2" w:tplc="A3B87CF4" w:tentative="1">
       <w:start w:val="1"/>
       <w:numFmt w:val="lowerRoman"/>
       <w:lvlText w:val="%3."/>
@@ -14087,7 +14205,7 @@
         <w:ind w:left="2160" w:hanging="180"/>
       </w:pPr>
     </w:lvl>
-    <w:lvl w:ilvl="3" w:tentative="1">
+    <w:lvl w:ilvl="3" w:tplc="15B879AE" w:tentative="1">
       <w:start w:val="1"/>
       <w:numFmt w:val="decimal"/>
       <w:lvlText w:val="%4."/>
@@ -14096,7 +14214,7 @@
         <w:ind w:left="2880" w:hanging="360"/>
       </w:pPr>
     </w:lvl>
-    <w:lvl w:ilvl="4" w:tentative="1">
+    <w:lvl w:ilvl="4" w:tplc="722C74D0" w:tentative="1">
       <w:start w:val="1"/>
       <w:numFmt w:val="lowerLetter"/>
       <w:lvlText w:val="%5."/>
@@ -14105,7 +14223,7 @@
         <w:ind w:left="3600" w:hanging="360"/>
       </w:pPr>
     </w:lvl>
-    <w:lvl w:ilvl="5" w:tentative="1">
+    <w:lvl w:ilvl="5" w:tplc="E2DA766A" w:tentative="1">
       <w:start w:val="1"/>
       <w:numFmt w:val="lowerRoman"/>
       <w:lvlText w:val="%6."/>
@@ -14114,7 +14232,7 @@
         <w:ind w:left="4320" w:hanging="180"/>
       </w:pPr>
     </w:lvl>
-    <w:lvl w:ilvl="6" w:tentative="1">
+    <w:lvl w:ilvl="6" w:tplc="46DCDD0C" w:tentative="1">
       <w:start w:val="1"/>
       <w:numFmt w:val="decimal"/>
       <w:lvlText w:val="%7."/>
@@ -14123,7 +14241,7 @@
         <w:ind w:left="5040" w:hanging="360"/>
       </w:pPr>
     </w:lvl>
-    <w:lvl w:ilvl="7" w:tentative="1">
+    <w:lvl w:ilvl="7" w:tplc="A98608FC" w:tentative="1">
       <w:start w:val="1"/>
       <w:numFmt w:val="lowerLetter"/>
       <w:lvlText w:val="%8."/>
@@ -14132,7 +14250,7 @@
         <w:ind w:left="5760" w:hanging="360"/>
       </w:pPr>
     </w:lvl>
-    <w:lvl w:ilvl="8" w:tentative="1">
+    <w:lvl w:ilvl="8" w:tplc="249CCCAC" w:tentative="1">
       <w:start w:val="1"/>
       <w:numFmt w:val="lowerRoman"/>
       <w:lvlText w:val="%9."/>
@@ -14372,7 +14490,7 @@
     <w:nsid w:val="7BE14AE0"/>
     <w:multiLevelType w:val="hybridMultilevel"/>
     <w:tmpl w:val="3DB481B0"/>
-    <w:lvl w:ilvl="0">
+    <w:lvl w:ilvl="0" w:tplc="58E27164">
       <w:start w:val="1"/>
       <w:numFmt w:val="decimal"/>
       <w:lvlText w:val="%1."/>
@@ -14381,7 +14499,7 @@
         <w:ind w:left="1068" w:hanging="360"/>
       </w:pPr>
     </w:lvl>
-    <w:lvl w:ilvl="1" w:tentative="1">
+    <w:lvl w:ilvl="1" w:tplc="8BEEC354" w:tentative="1">
       <w:start w:val="1"/>
       <w:numFmt w:val="lowerLetter"/>
       <w:lvlText w:val="%2."/>
@@ -14390,7 +14508,7 @@
         <w:ind w:left="1788" w:hanging="360"/>
       </w:pPr>
     </w:lvl>
-    <w:lvl w:ilvl="2" w:tentative="1">
+    <w:lvl w:ilvl="2" w:tplc="1A54506E" w:tentative="1">
       <w:start w:val="1"/>
       <w:numFmt w:val="lowerRoman"/>
       <w:lvlText w:val="%3."/>
@@ -14399,7 +14517,7 @@
         <w:ind w:left="2508" w:hanging="180"/>
       </w:pPr>
     </w:lvl>
-    <w:lvl w:ilvl="3" w:tentative="1">
+    <w:lvl w:ilvl="3" w:tplc="EF30A070" w:tentative="1">
       <w:start w:val="1"/>
       <w:numFmt w:val="decimal"/>
       <w:lvlText w:val="%4."/>
@@ -14408,7 +14526,7 @@
         <w:ind w:left="3228" w:hanging="360"/>
       </w:pPr>
     </w:lvl>
-    <w:lvl w:ilvl="4" w:tentative="1">
+    <w:lvl w:ilvl="4" w:tplc="99446B1E" w:tentative="1">
       <w:start w:val="1"/>
       <w:numFmt w:val="lowerLetter"/>
       <w:lvlText w:val="%5."/>
@@ -14417,7 +14535,7 @@
         <w:ind w:left="3948" w:hanging="360"/>
       </w:pPr>
     </w:lvl>
-    <w:lvl w:ilvl="5" w:tentative="1">
+    <w:lvl w:ilvl="5" w:tplc="DB5CD3A8" w:tentative="1">
       <w:start w:val="1"/>
       <w:numFmt w:val="lowerRoman"/>
       <w:lvlText w:val="%6."/>
@@ -14426,7 +14544,7 @@
         <w:ind w:left="4668" w:hanging="180"/>
       </w:pPr>
     </w:lvl>
-    <w:lvl w:ilvl="6" w:tentative="1">
+    <w:lvl w:ilvl="6" w:tplc="957ADA96" w:tentative="1">
       <w:start w:val="1"/>
       <w:numFmt w:val="decimal"/>
       <w:lvlText w:val="%7."/>
@@ -14435,7 +14553,7 @@
         <w:ind w:left="5388" w:hanging="360"/>
       </w:pPr>
     </w:lvl>
-    <w:lvl w:ilvl="7" w:tentative="1">
+    <w:lvl w:ilvl="7" w:tplc="29E69FCA" w:tentative="1">
       <w:start w:val="1"/>
       <w:numFmt w:val="lowerLetter"/>
       <w:lvlText w:val="%8."/>
@@ -14444,7 +14562,7 @@
         <w:ind w:left="6108" w:hanging="360"/>
       </w:pPr>
     </w:lvl>
-    <w:lvl w:ilvl="8" w:tentative="1">
+    <w:lvl w:ilvl="8" w:tplc="AA86827C" w:tentative="1">
       <w:start w:val="1"/>
       <w:numFmt w:val="lowerRoman"/>
       <w:lvlText w:val="%9."/>
@@ -15986,25 +16104,25 @@
           </c:val>
         </c:ser>
         <c:marker val="1"/>
-        <c:axId val="100958976"/>
-        <c:axId val="100973184"/>
+        <c:axId val="97601408"/>
+        <c:axId val="97602944"/>
       </c:lineChart>
       <c:catAx>
-        <c:axId val="100958976"/>
+        <c:axId val="97601408"/>
         <c:scaling>
           <c:orientation val="minMax"/>
         </c:scaling>
         <c:axPos val="b"/>
         <c:numFmt formatCode="dd/mm/yyyy" sourceLinked="1"/>
         <c:tickLblPos val="nextTo"/>
-        <c:crossAx val="100973184"/>
+        <c:crossAx val="97602944"/>
         <c:crosses val="autoZero"/>
         <c:auto val="1"/>
         <c:lblAlgn val="ctr"/>
         <c:lblOffset val="100"/>
       </c:catAx>
       <c:valAx>
-        <c:axId val="100973184"/>
+        <c:axId val="97602944"/>
         <c:scaling>
           <c:orientation val="minMax"/>
         </c:scaling>
@@ -16012,7 +16130,7 @@
         <c:majorGridlines/>
         <c:numFmt formatCode="_-* #,##0.00\ _€_-;\-* #,##0.00\ _€_-;_-* &quot;-&quot;??\ _€_-;_-@_-" sourceLinked="1"/>
         <c:tickLblPos val="nextTo"/>
-        <c:crossAx val="100958976"/>
+        <c:crossAx val="97601408"/>
         <c:crosses val="autoZero"/>
         <c:crossBetween val="between"/>
         <c:dispUnits>
@@ -16176,7 +16294,7 @@
                 <c:formatCode>0%</c:formatCode>
                 <c:ptCount val="4"/>
                 <c:pt idx="0">
-                  <c:v>0.75000000000000178</c:v>
+                  <c:v>0.75000000000000222</c:v>
                 </c:pt>
                 <c:pt idx="1">
                   <c:v>0.17300000000000001</c:v>
@@ -16191,25 +16309,25 @@
             </c:numRef>
           </c:val>
         </c:ser>
-        <c:axId val="107673856"/>
-        <c:axId val="107745280"/>
+        <c:axId val="101789056"/>
+        <c:axId val="65877120"/>
       </c:barChart>
       <c:catAx>
-        <c:axId val="107673856"/>
+        <c:axId val="101789056"/>
         <c:scaling>
           <c:orientation val="minMax"/>
         </c:scaling>
         <c:axPos val="b"/>
         <c:numFmt formatCode="General" sourceLinked="1"/>
         <c:tickLblPos val="nextTo"/>
-        <c:crossAx val="107745280"/>
+        <c:crossAx val="65877120"/>
         <c:crosses val="autoZero"/>
         <c:auto val="1"/>
         <c:lblAlgn val="ctr"/>
         <c:lblOffset val="100"/>
       </c:catAx>
       <c:valAx>
-        <c:axId val="107745280"/>
+        <c:axId val="65877120"/>
         <c:scaling>
           <c:orientation val="minMax"/>
         </c:scaling>
@@ -16217,7 +16335,7 @@
         <c:majorGridlines/>
         <c:numFmt formatCode="0%" sourceLinked="1"/>
         <c:tickLblPos val="nextTo"/>
-        <c:crossAx val="107673856"/>
+        <c:crossAx val="101789056"/>
         <c:crosses val="autoZero"/>
         <c:crossBetween val="between"/>
       </c:valAx>
@@ -16325,25 +16443,25 @@
             </c:numRef>
           </c:val>
         </c:ser>
-        <c:axId val="114397184"/>
-        <c:axId val="114398720"/>
+        <c:axId val="101635200"/>
+        <c:axId val="101636736"/>
       </c:barChart>
       <c:catAx>
-        <c:axId val="114397184"/>
+        <c:axId val="101635200"/>
         <c:scaling>
           <c:orientation val="minMax"/>
         </c:scaling>
         <c:axPos val="b"/>
         <c:numFmt formatCode="General" sourceLinked="1"/>
         <c:tickLblPos val="nextTo"/>
-        <c:crossAx val="114398720"/>
+        <c:crossAx val="101636736"/>
         <c:crosses val="autoZero"/>
         <c:auto val="1"/>
         <c:lblAlgn val="ctr"/>
         <c:lblOffset val="100"/>
       </c:catAx>
       <c:valAx>
-        <c:axId val="114398720"/>
+        <c:axId val="101636736"/>
         <c:scaling>
           <c:orientation val="minMax"/>
         </c:scaling>
@@ -16351,7 +16469,7 @@
         <c:majorGridlines/>
         <c:numFmt formatCode="0%" sourceLinked="1"/>
         <c:tickLblPos val="nextTo"/>
-        <c:crossAx val="114397184"/>
+        <c:crossAx val="101635200"/>
         <c:crosses val="autoZero"/>
         <c:crossBetween val="between"/>
       </c:valAx>
@@ -16481,8 +16599,9 @@
     <w:panose1 w:val="020B0604030504040204"/>
     <w:charset w:val="00"/>
     <w:family w:val="swiss"/>
+    <w:notTrueType/>
     <w:pitch w:val="variable"/>
-    <w:sig w:usb0="E1002EFF" w:usb1="C000605B" w:usb2="00000029" w:usb3="00000000" w:csb0="000101FF" w:csb1="00000000"/>
+    <w:sig w:usb0="00000003" w:usb1="00000000" w:usb2="00000000" w:usb3="00000000" w:csb0="00000001" w:csb1="00000000"/>
   </w:font>
   <w:font w:name="Arial">
     <w:panose1 w:val="020B0604020202020204"/>
@@ -16515,6 +16634,8 @@
     <w:rsid w:val="008A39BE"/>
     <w:rsid w:val="009B139D"/>
     <w:rsid w:val="00A20FC8"/>
+    <w:rsid w:val="00B62CCF"/>
+    <w:rsid w:val="00CD147D"/>
     <w:rsid w:val="00E14BDE"/>
   </w:rsids>
   <m:mathPr>

</xml_diff>